<commit_message>
typos and replotting a pic
</commit_message>
<xml_diff>
--- a/Project-Report-Gr2-V0.docx
+++ b/Project-Report-Gr2-V0.docx
@@ -1119,6 +1119,7 @@
           <w:id w:val="-98962219"/>
           <w:citation/>
         </w:sdtPr>
+        <w:sdtEndPr/>
         <w:sdtContent>
           <w:r>
             <w:fldChar w:fldCharType="begin"/>
@@ -1211,6 +1212,7 @@
           <w:id w:val="531463257"/>
           <w:citation/>
         </w:sdtPr>
+        <w:sdtEndPr/>
         <w:sdtContent>
           <w:r>
             <w:fldChar w:fldCharType="begin"/>
@@ -1350,10 +1352,10 @@
           <w:noProof/>
         </w:rPr>
         <w:drawing>
-          <wp:inline distT="0" distB="0" distL="0" distR="0" wp14:anchorId="263B8C02" wp14:editId="27C8740E">
-            <wp:extent cx="3200400" cy="4382135"/>
+          <wp:inline distT="0" distB="0" distL="0" distR="0" wp14:anchorId="74E100AE" wp14:editId="513AB9AF">
+            <wp:extent cx="3200400" cy="6038850"/>
             <wp:effectExtent l="0" t="0" r="0" b="0"/>
-            <wp:docPr id="3" name="Picture 3" descr="Table&#10;&#10;Description automatically generated"/>
+            <wp:docPr id="2" name="Picture 2"/>
             <wp:cNvGraphicFramePr>
               <a:graphicFrameLocks xmlns:a="http://schemas.openxmlformats.org/drawingml/2006/main" noChangeAspect="1"/>
             </wp:cNvGraphicFramePr>
@@ -1361,29 +1363,36 @@
               <a:graphicData uri="http://schemas.openxmlformats.org/drawingml/2006/picture">
                 <pic:pic xmlns:pic="http://schemas.openxmlformats.org/drawingml/2006/picture">
                   <pic:nvPicPr>
-                    <pic:cNvPr id="3" name="Picture 3" descr="Table&#10;&#10;Description automatically generated"/>
-                    <pic:cNvPicPr/>
+                    <pic:cNvPr id="0" name="Picture 1"/>
+                    <pic:cNvPicPr>
+                      <a:picLocks noChangeAspect="1" noChangeArrowheads="1"/>
+                    </pic:cNvPicPr>
                   </pic:nvPicPr>
                   <pic:blipFill>
-                    <a:blip r:embed="rId13" cstate="print">
+                    <a:blip r:embed="rId13">
                       <a:extLst>
                         <a:ext uri="{28A0092B-C50C-407E-A947-70E740481C1C}">
                           <a14:useLocalDpi xmlns:a14="http://schemas.microsoft.com/office/drawing/2010/main" val="0"/>
                         </a:ext>
                       </a:extLst>
                     </a:blip>
+                    <a:srcRect/>
                     <a:stretch>
                       <a:fillRect/>
                     </a:stretch>
                   </pic:blipFill>
-                  <pic:spPr>
+                  <pic:spPr bwMode="auto">
                     <a:xfrm>
                       <a:off x="0" y="0"/>
-                      <a:ext cx="3200400" cy="4382135"/>
+                      <a:ext cx="3200400" cy="6038850"/>
                     </a:xfrm>
                     <a:prstGeom prst="rect">
                       <a:avLst/>
                     </a:prstGeom>
+                    <a:noFill/>
+                    <a:ln>
+                      <a:noFill/>
+                    </a:ln>
                   </pic:spPr>
                 </pic:pic>
               </a:graphicData>
@@ -1457,6 +1466,7 @@
         <w:pStyle w:val="Text"/>
       </w:pPr>
       <w:r>
+        <w:lastRenderedPageBreak/>
         <w:t>We have used a “</w:t>
       </w:r>
       <w:proofErr w:type="spellStart"/>
@@ -1493,38 +1503,32 @@
       <w:pPr>
         <w:pStyle w:val="Text"/>
       </w:pPr>
+      <w:r>
+        <w:t xml:space="preserve">The model, created in this architecture, is compiled with </w:t>
+      </w:r>
+      <w:r>
+        <w:t xml:space="preserve">multi-variate loss functions: Mean </w:t>
+      </w:r>
+      <w:r>
+        <w:t xml:space="preserve">Squared Error (MSE) for age, </w:t>
+      </w:r>
       <w:proofErr w:type="spellStart"/>
       <w:r>
-        <w:t>Ther</w:t>
+        <w:t>categorical_crossentropy</w:t>
       </w:r>
       <w:proofErr w:type="spellEnd"/>
       <w:r>
-        <w:t xml:space="preserve"> model, created in this architecture, is compiled with </w:t>
-      </w:r>
-      <w:r>
-        <w:t xml:space="preserve">multi-variate loss functions: Mean </w:t>
-      </w:r>
-      <w:r>
-        <w:t xml:space="preserve">Squared Error (MSE) for age, </w:t>
+        <w:t xml:space="preserve"> for ethnicity, and </w:t>
       </w:r>
       <w:proofErr w:type="spellStart"/>
       <w:r>
-        <w:t>categorical_crossentropy</w:t>
+        <w:t>binary_crossentropy</w:t>
       </w:r>
       <w:proofErr w:type="spellEnd"/>
       <w:r>
-        <w:t xml:space="preserve"> for ethnicity, and </w:t>
-      </w:r>
-      <w:proofErr w:type="spellStart"/>
-      <w:r>
-        <w:t>binary_crossentropy</w:t>
-      </w:r>
-      <w:proofErr w:type="spellEnd"/>
-      <w:r>
         <w:t xml:space="preserve"> for gender features. The choice of loss functions, again, emphasizes the respective natures of the </w:t>
       </w:r>
       <w:r>
-        <w:lastRenderedPageBreak/>
         <w:t xml:space="preserve">features. We have assigned a set of loss-weights </w:t>
       </w:r>
       <w:r>
@@ -1671,6 +1675,7 @@
           <w:id w:val="71479821"/>
           <w:citation/>
         </w:sdtPr>
+        <w:sdtEndPr/>
         <w:sdtContent>
           <w:r>
             <w:fldChar w:fldCharType="begin"/>

</xml_diff>

<commit_message>
Full project report v1
</commit_message>
<xml_diff>
--- a/Project-Report-Gr2-V0.docx
+++ b/Project-Report-Gr2-V0.docx
@@ -76,44 +76,13 @@
         <w:t>Abstract</w:t>
       </w:r>
       <w:r>
-        <w:t>—These instructions give you guidelines for preparing papers for IEEE T</w:t>
-      </w:r>
-      <w:r>
-        <w:rPr>
-          <w:sz w:val="16"/>
-          <w:szCs w:val="16"/>
-        </w:rPr>
-        <w:t>RANSACTIONS</w:t>
-      </w:r>
-      <w:r>
-        <w:t xml:space="preserve"> and J</w:t>
-      </w:r>
-      <w:r>
-        <w:rPr>
-          <w:sz w:val="16"/>
-          <w:szCs w:val="16"/>
-        </w:rPr>
-        <w:t>OURNALS</w:t>
-      </w:r>
-      <w:r>
-        <w:rPr>
-          <w:i/>
-          <w:iCs/>
-        </w:rPr>
-        <w:t>.</w:t>
-      </w:r>
-      <w:r>
-        <w:t xml:space="preserve"> Use this document as a template if you are using Microsoft </w:t>
-      </w:r>
-      <w:r>
-        <w:rPr>
-          <w:i/>
-          <w:iCs/>
-        </w:rPr>
-        <w:t>Word</w:t>
-      </w:r>
-      <w:r>
-        <w:t xml:space="preserve"> 6.0 or later. Otherwise, use this document as an instruction set. The electronic file of your paper will be formatted further at IEEE. Define all symbols used in the abstract. Do not cite references in the abstract. Do not delete the blank line immediately above the abstract; it sets the footnote at the bottom of this column.</w:t>
+        <w:t>—</w:t>
+      </w:r>
+      <w:r>
+        <w:t xml:space="preserve">A simplified version of the UTKFace dataset have been used to determine gender, ethnicity, and age of the images based on a multi-oiutput Convolutional Neural Network Model. An attempt has also been made to identify the facial expressions using OpenCV </w:t>
+      </w:r>
+      <w:r>
+        <w:t>Haar Cascade models. Our CNN model runs successfully and exhibits an ability to identify the features from the images within reasonable accuracy and error metrics.</w:t>
       </w:r>
     </w:p>
     <w:p/>
@@ -773,11 +742,7 @@
         <w:t xml:space="preserve">encoding and loss functions were carefully tuned by Antipov et al to accomplish as good as 100% </w:t>
       </w:r>
       <w:r>
-        <w:t xml:space="preserve">gender and age </w:t>
-      </w:r>
-      <w:r>
-        <w:lastRenderedPageBreak/>
-        <w:t xml:space="preserve">prediction accuracies </w:t>
+        <w:t xml:space="preserve">gender and age prediction accuracies </w:t>
       </w:r>
       <w:sdt>
         <w:sdtPr>
@@ -816,7 +781,11 @@
         <w:t xml:space="preserve">The facial expressions </w:t>
       </w:r>
       <w:r>
-        <w:t>can also be extracted from the images using the existing frameworks, such as, OpenCV</w:t>
+        <w:t xml:space="preserve">can also be </w:t>
+      </w:r>
+      <w:r>
+        <w:lastRenderedPageBreak/>
+        <w:t>extracted from the images using the existing frameworks, such as, OpenCV</w:t>
       </w:r>
       <w:r>
         <w:t xml:space="preserve">, </w:t>
@@ -1181,10 +1150,10 @@
         <w:t xml:space="preserve">, and veracity. It was noted that </w:t>
       </w:r>
       <w:r>
-        <w:t xml:space="preserve">such a </w:t>
-      </w:r>
-      <w:r>
-        <w:t>CNN model is often required to be tuned with a multi-variate loss function</w:t>
+        <w:t xml:space="preserve">such a CNN model is often required to be tuned with a multi-variate </w:t>
+      </w:r>
+      <w:r>
+        <w:t>loss function</w:t>
       </w:r>
       <w:r>
         <w:t xml:space="preserve"> to address the variety issue of the data. A difference in the quality of </w:t>
@@ -1779,9 +1748,6 @@
       </w:r>
       <w:r>
         <w:t xml:space="preserve"> as shown in Table 1-2.</w:t>
-      </w:r>
-      <w:r>
-        <w:t>.</w:t>
       </w:r>
     </w:p>
     <w:p/>
@@ -2352,6 +2318,1372 @@
     </w:p>
     <w:p>
       <w:pPr>
+        <w:jc w:val="both"/>
+      </w:pPr>
+      <w:r>
+        <w:t xml:space="preserve">Results and Discussions: In this project, we split our data into three ensembles, namely, train, validation, and test. The dataset used for training contains 70% of the data making our train_test_split to be 0.7. The test samples contain the remaining 30% of the data. The training dataset is further split in 70:30 proportions for the actual training data and validation datasets. As a next step, we have used our model described in the last section. </w:t>
+      </w:r>
+    </w:p>
+    <w:p>
+      <w:pPr>
+        <w:jc w:val="both"/>
+      </w:pPr>
+      <w:r>
+        <w:t>Following metrics are defined on our model for evaluation.</w:t>
+      </w:r>
+    </w:p>
+    <w:p>
+      <w:pPr>
+        <w:jc w:val="both"/>
+      </w:pPr>
+    </w:p>
+    <w:p>
+      <w:pPr>
+        <w:jc w:val="both"/>
+        <w:rPr>
+          <w:rFonts w:ascii="Courier New" w:hAnsi="Courier New" w:cs="Courier New"/>
+          <w:color w:val="212121"/>
+          <w:sz w:val="21"/>
+          <w:szCs w:val="21"/>
+          <w:shd w:val="clear" w:color="auto" w:fill="FFFFFF"/>
+        </w:rPr>
+      </w:pPr>
+      <w:r>
+        <w:rPr>
+          <w:rFonts w:ascii="Courier New" w:hAnsi="Courier New" w:cs="Courier New"/>
+          <w:color w:val="212121"/>
+          <w:sz w:val="21"/>
+          <w:szCs w:val="21"/>
+          <w:shd w:val="clear" w:color="auto" w:fill="FFFFFF"/>
+        </w:rPr>
+        <w:t>'loss',</w:t>
+      </w:r>
+    </w:p>
+    <w:p>
+      <w:pPr>
+        <w:jc w:val="both"/>
+        <w:rPr>
+          <w:rFonts w:ascii="Courier New" w:hAnsi="Courier New" w:cs="Courier New"/>
+          <w:color w:val="212121"/>
+          <w:sz w:val="21"/>
+          <w:szCs w:val="21"/>
+          <w:shd w:val="clear" w:color="auto" w:fill="FFFFFF"/>
+        </w:rPr>
+      </w:pPr>
+      <w:r>
+        <w:rPr>
+          <w:rFonts w:ascii="Courier New" w:hAnsi="Courier New" w:cs="Courier New"/>
+          <w:color w:val="212121"/>
+          <w:sz w:val="21"/>
+          <w:szCs w:val="21"/>
+          <w:shd w:val="clear" w:color="auto" w:fill="FFFFFF"/>
+        </w:rPr>
+        <w:t xml:space="preserve">'age_output_loss', 'ethnicity_output_loss', 'gender_output_loss', 'age_output_mae', 'ethnicity_output_accuracy', 'gender_output_accuracy', </w:t>
+      </w:r>
+    </w:p>
+    <w:p>
+      <w:pPr>
+        <w:jc w:val="both"/>
+        <w:rPr>
+          <w:rFonts w:ascii="Courier New" w:hAnsi="Courier New" w:cs="Courier New"/>
+          <w:color w:val="212121"/>
+          <w:sz w:val="21"/>
+          <w:szCs w:val="21"/>
+          <w:shd w:val="clear" w:color="auto" w:fill="FFFFFF"/>
+        </w:rPr>
+      </w:pPr>
+      <w:r>
+        <w:rPr>
+          <w:rFonts w:ascii="Courier New" w:hAnsi="Courier New" w:cs="Courier New"/>
+          <w:color w:val="212121"/>
+          <w:sz w:val="21"/>
+          <w:szCs w:val="21"/>
+          <w:shd w:val="clear" w:color="auto" w:fill="FFFFFF"/>
+        </w:rPr>
+        <w:t xml:space="preserve">'val_loss', </w:t>
+      </w:r>
+    </w:p>
+    <w:p>
+      <w:pPr>
+        <w:jc w:val="both"/>
+      </w:pPr>
+      <w:r>
+        <w:rPr>
+          <w:rFonts w:ascii="Courier New" w:hAnsi="Courier New" w:cs="Courier New"/>
+          <w:color w:val="212121"/>
+          <w:sz w:val="21"/>
+          <w:szCs w:val="21"/>
+          <w:shd w:val="clear" w:color="auto" w:fill="FFFFFF"/>
+        </w:rPr>
+        <w:t>'val_age_output_loss', 'val_ethnicity_output_loss', 'val_gender_output_loss', 'val_age_output_mae', 'val_ethnicity_output_accuracy', 'val_gender_output_accuracy'</w:t>
+      </w:r>
+    </w:p>
+    <w:p>
+      <w:pPr>
+        <w:jc w:val="both"/>
+      </w:pPr>
+    </w:p>
+    <w:p>
+      <w:pPr>
+        <w:jc w:val="both"/>
+      </w:pPr>
+      <w:r>
+        <w:t>The keys prefixed with “val” denote the validation metrics keys while the ones without any “val” prefix are for training process.</w:t>
+      </w:r>
+    </w:p>
+    <w:p>
+      <w:pPr>
+        <w:jc w:val="both"/>
+      </w:pPr>
+    </w:p>
+    <w:p>
+      <w:pPr>
+        <w:jc w:val="both"/>
+      </w:pPr>
+      <w:r>
+        <w:t xml:space="preserve">The accuracy for ethnicity estimation is shown in Fig 8. The plot shows an improvement of accuracy to measure the ethnicity with increasing epochs for both training and validation model fits. </w:t>
+      </w:r>
+    </w:p>
+    <w:p>
+      <w:pPr>
+        <w:jc w:val="both"/>
+      </w:pPr>
+      <w:r>
+        <w:rPr>
+          <w:noProof/>
+        </w:rPr>
+        <w:drawing>
+          <wp:inline distT="0" distB="0" distL="0" distR="0" wp14:anchorId="326AB4A7" wp14:editId="7A87926D">
+            <wp:extent cx="3200400" cy="3200400"/>
+            <wp:effectExtent l="0" t="0" r="0" b="0"/>
+            <wp:docPr id="11" name="Picture 11"/>
+            <wp:cNvGraphicFramePr>
+              <a:graphicFrameLocks xmlns:a="http://schemas.openxmlformats.org/drawingml/2006/main" noChangeAspect="1"/>
+            </wp:cNvGraphicFramePr>
+            <a:graphic xmlns:a="http://schemas.openxmlformats.org/drawingml/2006/main">
+              <a:graphicData uri="http://schemas.openxmlformats.org/drawingml/2006/picture">
+                <pic:pic xmlns:pic="http://schemas.openxmlformats.org/drawingml/2006/picture">
+                  <pic:nvPicPr>
+                    <pic:cNvPr id="0" name="Picture 3"/>
+                    <pic:cNvPicPr>
+                      <a:picLocks noChangeAspect="1" noChangeArrowheads="1"/>
+                    </pic:cNvPicPr>
+                  </pic:nvPicPr>
+                  <pic:blipFill>
+                    <a:blip r:embed="rId19">
+                      <a:extLst>
+                        <a:ext uri="{28A0092B-C50C-407E-A947-70E740481C1C}">
+                          <a14:useLocalDpi xmlns:a14="http://schemas.microsoft.com/office/drawing/2010/main" val="0"/>
+                        </a:ext>
+                      </a:extLst>
+                    </a:blip>
+                    <a:srcRect/>
+                    <a:stretch>
+                      <a:fillRect/>
+                    </a:stretch>
+                  </pic:blipFill>
+                  <pic:spPr bwMode="auto">
+                    <a:xfrm>
+                      <a:off x="0" y="0"/>
+                      <a:ext cx="3200400" cy="3200400"/>
+                    </a:xfrm>
+                    <a:prstGeom prst="rect">
+                      <a:avLst/>
+                    </a:prstGeom>
+                    <a:noFill/>
+                    <a:ln>
+                      <a:noFill/>
+                    </a:ln>
+                  </pic:spPr>
+                </pic:pic>
+              </a:graphicData>
+            </a:graphic>
+          </wp:inline>
+        </w:drawing>
+      </w:r>
+    </w:p>
+    <w:p>
+      <w:pPr>
+        <w:pStyle w:val="Caption"/>
+        <w:jc w:val="both"/>
+        <w:rPr>
+          <w:i w:val="0"/>
+          <w:iCs w:val="0"/>
+        </w:rPr>
+      </w:pPr>
+      <w:r>
+        <w:rPr>
+          <w:i w:val="0"/>
+          <w:iCs w:val="0"/>
+        </w:rPr>
+        <w:t xml:space="preserve">Figure </w:t>
+      </w:r>
+      <w:r>
+        <w:rPr>
+          <w:i w:val="0"/>
+          <w:iCs w:val="0"/>
+        </w:rPr>
+        <w:fldChar w:fldCharType="begin"/>
+      </w:r>
+      <w:r>
+        <w:rPr>
+          <w:i w:val="0"/>
+          <w:iCs w:val="0"/>
+        </w:rPr>
+        <w:instrText xml:space="preserve"> SEQ Figure \* ARABIC </w:instrText>
+      </w:r>
+      <w:r>
+        <w:rPr>
+          <w:i w:val="0"/>
+          <w:iCs w:val="0"/>
+        </w:rPr>
+        <w:fldChar w:fldCharType="separate"/>
+      </w:r>
+      <w:r>
+        <w:rPr>
+          <w:i w:val="0"/>
+          <w:iCs w:val="0"/>
+          <w:noProof/>
+        </w:rPr>
+        <w:t>8</w:t>
+      </w:r>
+      <w:r>
+        <w:rPr>
+          <w:i w:val="0"/>
+          <w:iCs w:val="0"/>
+        </w:rPr>
+        <w:fldChar w:fldCharType="end"/>
+      </w:r>
+      <w:r>
+        <w:rPr>
+          <w:i w:val="0"/>
+          <w:iCs w:val="0"/>
+        </w:rPr>
+        <w:t>: Ethnicity estimation accuracy.</w:t>
+      </w:r>
+    </w:p>
+    <w:p>
+      <w:pPr>
+        <w:jc w:val="both"/>
+      </w:pPr>
+      <w:r>
+        <w:t xml:space="preserve">The gender estimation accuracy is shown in Fig 9. </w:t>
+      </w:r>
+    </w:p>
+    <w:p>
+      <w:pPr>
+        <w:jc w:val="both"/>
+      </w:pPr>
+      <w:r>
+        <w:rPr>
+          <w:noProof/>
+        </w:rPr>
+        <w:drawing>
+          <wp:inline distT="0" distB="0" distL="0" distR="0" wp14:anchorId="42755D4D" wp14:editId="4E786E6E">
+            <wp:extent cx="3200400" cy="3200400"/>
+            <wp:effectExtent l="0" t="0" r="0" b="0"/>
+            <wp:docPr id="12" name="Picture 12"/>
+            <wp:cNvGraphicFramePr>
+              <a:graphicFrameLocks xmlns:a="http://schemas.openxmlformats.org/drawingml/2006/main" noChangeAspect="1"/>
+            </wp:cNvGraphicFramePr>
+            <a:graphic xmlns:a="http://schemas.openxmlformats.org/drawingml/2006/main">
+              <a:graphicData uri="http://schemas.openxmlformats.org/drawingml/2006/picture">
+                <pic:pic xmlns:pic="http://schemas.openxmlformats.org/drawingml/2006/picture">
+                  <pic:nvPicPr>
+                    <pic:cNvPr id="0" name="Picture 5"/>
+                    <pic:cNvPicPr>
+                      <a:picLocks noChangeAspect="1" noChangeArrowheads="1"/>
+                    </pic:cNvPicPr>
+                  </pic:nvPicPr>
+                  <pic:blipFill>
+                    <a:blip r:embed="rId20">
+                      <a:extLst>
+                        <a:ext uri="{28A0092B-C50C-407E-A947-70E740481C1C}">
+                          <a14:useLocalDpi xmlns:a14="http://schemas.microsoft.com/office/drawing/2010/main" val="0"/>
+                        </a:ext>
+                      </a:extLst>
+                    </a:blip>
+                    <a:srcRect/>
+                    <a:stretch>
+                      <a:fillRect/>
+                    </a:stretch>
+                  </pic:blipFill>
+                  <pic:spPr bwMode="auto">
+                    <a:xfrm>
+                      <a:off x="0" y="0"/>
+                      <a:ext cx="3200400" cy="3200400"/>
+                    </a:xfrm>
+                    <a:prstGeom prst="rect">
+                      <a:avLst/>
+                    </a:prstGeom>
+                    <a:noFill/>
+                    <a:ln>
+                      <a:noFill/>
+                    </a:ln>
+                  </pic:spPr>
+                </pic:pic>
+              </a:graphicData>
+            </a:graphic>
+          </wp:inline>
+        </w:drawing>
+      </w:r>
+    </w:p>
+    <w:p>
+      <w:pPr>
+        <w:pStyle w:val="Caption"/>
+        <w:jc w:val="both"/>
+        <w:rPr>
+          <w:i w:val="0"/>
+          <w:iCs w:val="0"/>
+        </w:rPr>
+      </w:pPr>
+      <w:r>
+        <w:rPr>
+          <w:i w:val="0"/>
+          <w:iCs w:val="0"/>
+        </w:rPr>
+        <w:t xml:space="preserve">Figure </w:t>
+      </w:r>
+      <w:r>
+        <w:rPr>
+          <w:i w:val="0"/>
+          <w:iCs w:val="0"/>
+        </w:rPr>
+        <w:fldChar w:fldCharType="begin"/>
+      </w:r>
+      <w:r>
+        <w:rPr>
+          <w:i w:val="0"/>
+          <w:iCs w:val="0"/>
+        </w:rPr>
+        <w:instrText xml:space="preserve"> SEQ Figure \* ARABIC </w:instrText>
+      </w:r>
+      <w:r>
+        <w:rPr>
+          <w:i w:val="0"/>
+          <w:iCs w:val="0"/>
+        </w:rPr>
+        <w:fldChar w:fldCharType="separate"/>
+      </w:r>
+      <w:r>
+        <w:rPr>
+          <w:i w:val="0"/>
+          <w:iCs w:val="0"/>
+          <w:noProof/>
+        </w:rPr>
+        <w:t>9</w:t>
+      </w:r>
+      <w:r>
+        <w:rPr>
+          <w:i w:val="0"/>
+          <w:iCs w:val="0"/>
+        </w:rPr>
+        <w:fldChar w:fldCharType="end"/>
+      </w:r>
+      <w:r>
+        <w:rPr>
+          <w:i w:val="0"/>
+          <w:iCs w:val="0"/>
+        </w:rPr>
+        <w:t>: Gender estimation accuracy.</w:t>
+      </w:r>
+    </w:p>
+    <w:p>
+      <w:pPr>
+        <w:jc w:val="both"/>
+      </w:pPr>
+      <w:r>
+        <w:t>The gender estimation shows a similar trend as ethnicity as the accuracy increases with increasing epochs. Notably, however, the gender estimation accuracy is above or close to 90% in contrast with the same for the ethnicity, which was less than or equal to 80% for both training and validation sets.</w:t>
+      </w:r>
+    </w:p>
+    <w:p>
+      <w:pPr>
+        <w:jc w:val="both"/>
+      </w:pPr>
+      <w:r>
+        <w:t>The prediction of age is done by a regression method involving continuous variable</w:t>
+      </w:r>
+      <w:r>
+        <w:t xml:space="preserve">s. A Mean Absolute Error (MAE) should be a suitable metrics to exhibit the accuracy of the age measurement with a less MAE to reveal a better accuracy. This is shown in Fig 10 which clearly describes that our MAE for </w:t>
+      </w:r>
+      <w:r>
+        <w:lastRenderedPageBreak/>
+        <w:t xml:space="preserve">both training and validation datasets reaches to 0.1 for number of epochs more than 30. </w:t>
+      </w:r>
+    </w:p>
+    <w:p>
+      <w:pPr>
+        <w:jc w:val="both"/>
+      </w:pPr>
+      <w:r>
+        <w:rPr>
+          <w:noProof/>
+        </w:rPr>
+        <w:drawing>
+          <wp:inline distT="0" distB="0" distL="0" distR="0" wp14:anchorId="6DDBA47A" wp14:editId="1AE1ECA6">
+            <wp:extent cx="3200400" cy="3200400"/>
+            <wp:effectExtent l="0" t="0" r="0" b="0"/>
+            <wp:docPr id="13" name="Picture 13"/>
+            <wp:cNvGraphicFramePr>
+              <a:graphicFrameLocks xmlns:a="http://schemas.openxmlformats.org/drawingml/2006/main" noChangeAspect="1"/>
+            </wp:cNvGraphicFramePr>
+            <a:graphic xmlns:a="http://schemas.openxmlformats.org/drawingml/2006/main">
+              <a:graphicData uri="http://schemas.openxmlformats.org/drawingml/2006/picture">
+                <pic:pic xmlns:pic="http://schemas.openxmlformats.org/drawingml/2006/picture">
+                  <pic:nvPicPr>
+                    <pic:cNvPr id="0" name="Picture 7"/>
+                    <pic:cNvPicPr>
+                      <a:picLocks noChangeAspect="1" noChangeArrowheads="1"/>
+                    </pic:cNvPicPr>
+                  </pic:nvPicPr>
+                  <pic:blipFill>
+                    <a:blip r:embed="rId21">
+                      <a:extLst>
+                        <a:ext uri="{28A0092B-C50C-407E-A947-70E740481C1C}">
+                          <a14:useLocalDpi xmlns:a14="http://schemas.microsoft.com/office/drawing/2010/main" val="0"/>
+                        </a:ext>
+                      </a:extLst>
+                    </a:blip>
+                    <a:srcRect/>
+                    <a:stretch>
+                      <a:fillRect/>
+                    </a:stretch>
+                  </pic:blipFill>
+                  <pic:spPr bwMode="auto">
+                    <a:xfrm>
+                      <a:off x="0" y="0"/>
+                      <a:ext cx="3200400" cy="3200400"/>
+                    </a:xfrm>
+                    <a:prstGeom prst="rect">
+                      <a:avLst/>
+                    </a:prstGeom>
+                    <a:noFill/>
+                    <a:ln>
+                      <a:noFill/>
+                    </a:ln>
+                  </pic:spPr>
+                </pic:pic>
+              </a:graphicData>
+            </a:graphic>
+          </wp:inline>
+        </w:drawing>
+      </w:r>
+    </w:p>
+    <w:p>
+      <w:pPr>
+        <w:pStyle w:val="Caption"/>
+        <w:jc w:val="center"/>
+        <w:rPr>
+          <w:i w:val="0"/>
+          <w:iCs w:val="0"/>
+        </w:rPr>
+      </w:pPr>
+      <w:r>
+        <w:rPr>
+          <w:i w:val="0"/>
+          <w:iCs w:val="0"/>
+        </w:rPr>
+        <w:t xml:space="preserve">Figure </w:t>
+      </w:r>
+      <w:r>
+        <w:rPr>
+          <w:i w:val="0"/>
+          <w:iCs w:val="0"/>
+        </w:rPr>
+        <w:fldChar w:fldCharType="begin"/>
+      </w:r>
+      <w:r>
+        <w:rPr>
+          <w:i w:val="0"/>
+          <w:iCs w:val="0"/>
+        </w:rPr>
+        <w:instrText xml:space="preserve"> SEQ Figure \* ARABIC </w:instrText>
+      </w:r>
+      <w:r>
+        <w:rPr>
+          <w:i w:val="0"/>
+          <w:iCs w:val="0"/>
+        </w:rPr>
+        <w:fldChar w:fldCharType="separate"/>
+      </w:r>
+      <w:r>
+        <w:rPr>
+          <w:i w:val="0"/>
+          <w:iCs w:val="0"/>
+          <w:noProof/>
+        </w:rPr>
+        <w:t>10</w:t>
+      </w:r>
+      <w:r>
+        <w:rPr>
+          <w:i w:val="0"/>
+          <w:iCs w:val="0"/>
+        </w:rPr>
+        <w:fldChar w:fldCharType="end"/>
+      </w:r>
+      <w:r>
+        <w:rPr>
+          <w:i w:val="0"/>
+          <w:iCs w:val="0"/>
+        </w:rPr>
+        <w:t>: MAE as a function of number of epochs for measurement of the Age.</w:t>
+      </w:r>
+    </w:p>
+    <w:p>
+      <w:r>
+        <w:t>The data analysis also reveals an overall loss of about 10% or 1.0 at higher epochs number (Fig 11).</w:t>
+      </w:r>
+    </w:p>
+    <w:p>
+      <w:r>
+        <w:rPr>
+          <w:noProof/>
+        </w:rPr>
+        <w:drawing>
+          <wp:inline distT="0" distB="0" distL="0" distR="0" wp14:anchorId="32775605" wp14:editId="5076A60E">
+            <wp:extent cx="3200400" cy="3200400"/>
+            <wp:effectExtent l="0" t="0" r="0" b="0"/>
+            <wp:docPr id="14" name="Picture 14"/>
+            <wp:cNvGraphicFramePr>
+              <a:graphicFrameLocks xmlns:a="http://schemas.openxmlformats.org/drawingml/2006/main" noChangeAspect="1"/>
+            </wp:cNvGraphicFramePr>
+            <a:graphic xmlns:a="http://schemas.openxmlformats.org/drawingml/2006/main">
+              <a:graphicData uri="http://schemas.openxmlformats.org/drawingml/2006/picture">
+                <pic:pic xmlns:pic="http://schemas.openxmlformats.org/drawingml/2006/picture">
+                  <pic:nvPicPr>
+                    <pic:cNvPr id="0" name="Picture 9"/>
+                    <pic:cNvPicPr>
+                      <a:picLocks noChangeAspect="1" noChangeArrowheads="1"/>
+                    </pic:cNvPicPr>
+                  </pic:nvPicPr>
+                  <pic:blipFill>
+                    <a:blip r:embed="rId22">
+                      <a:extLst>
+                        <a:ext uri="{28A0092B-C50C-407E-A947-70E740481C1C}">
+                          <a14:useLocalDpi xmlns:a14="http://schemas.microsoft.com/office/drawing/2010/main" val="0"/>
+                        </a:ext>
+                      </a:extLst>
+                    </a:blip>
+                    <a:srcRect/>
+                    <a:stretch>
+                      <a:fillRect/>
+                    </a:stretch>
+                  </pic:blipFill>
+                  <pic:spPr bwMode="auto">
+                    <a:xfrm>
+                      <a:off x="0" y="0"/>
+                      <a:ext cx="3200400" cy="3200400"/>
+                    </a:xfrm>
+                    <a:prstGeom prst="rect">
+                      <a:avLst/>
+                    </a:prstGeom>
+                    <a:noFill/>
+                    <a:ln>
+                      <a:noFill/>
+                    </a:ln>
+                  </pic:spPr>
+                </pic:pic>
+              </a:graphicData>
+            </a:graphic>
+          </wp:inline>
+        </w:drawing>
+      </w:r>
+    </w:p>
+    <w:p>
+      <w:pPr>
+        <w:pStyle w:val="Caption"/>
+        <w:jc w:val="center"/>
+        <w:rPr>
+          <w:i w:val="0"/>
+          <w:iCs w:val="0"/>
+        </w:rPr>
+      </w:pPr>
+      <w:r>
+        <w:rPr>
+          <w:i w:val="0"/>
+          <w:iCs w:val="0"/>
+        </w:rPr>
+        <w:t xml:space="preserve">Figure </w:t>
+      </w:r>
+      <w:r>
+        <w:rPr>
+          <w:i w:val="0"/>
+          <w:iCs w:val="0"/>
+        </w:rPr>
+        <w:fldChar w:fldCharType="begin"/>
+      </w:r>
+      <w:r>
+        <w:rPr>
+          <w:i w:val="0"/>
+          <w:iCs w:val="0"/>
+        </w:rPr>
+        <w:instrText xml:space="preserve"> SEQ Figure \* ARABIC </w:instrText>
+      </w:r>
+      <w:r>
+        <w:rPr>
+          <w:i w:val="0"/>
+          <w:iCs w:val="0"/>
+        </w:rPr>
+        <w:fldChar w:fldCharType="separate"/>
+      </w:r>
+      <w:r>
+        <w:rPr>
+          <w:i w:val="0"/>
+          <w:iCs w:val="0"/>
+          <w:noProof/>
+        </w:rPr>
+        <w:t>11</w:t>
+      </w:r>
+      <w:r>
+        <w:rPr>
+          <w:i w:val="0"/>
+          <w:iCs w:val="0"/>
+        </w:rPr>
+        <w:fldChar w:fldCharType="end"/>
+      </w:r>
+      <w:r>
+        <w:rPr>
+          <w:i w:val="0"/>
+          <w:iCs w:val="0"/>
+        </w:rPr>
+        <w:t>: Overall losses.</w:t>
+      </w:r>
+    </w:p>
+    <w:p>
+      <w:r>
+        <w:t>We have evaluated our model based on the test dataset. Below is the metrics for our ethnicity prediction.</w:t>
+      </w:r>
+    </w:p>
+    <w:p/>
+    <w:p/>
+    <w:p>
+      <w:r>
+        <w:rPr>
+          <w:noProof/>
+        </w:rPr>
+        <w:drawing>
+          <wp:inline distT="0" distB="0" distL="0" distR="0" wp14:anchorId="243F8D53" wp14:editId="7D56D3B4">
+            <wp:extent cx="3200400" cy="1412875"/>
+            <wp:effectExtent l="0" t="0" r="0" b="0"/>
+            <wp:docPr id="16" name="Picture 16"/>
+            <wp:cNvGraphicFramePr>
+              <a:graphicFrameLocks xmlns:a="http://schemas.openxmlformats.org/drawingml/2006/main" noChangeAspect="1"/>
+            </wp:cNvGraphicFramePr>
+            <a:graphic xmlns:a="http://schemas.openxmlformats.org/drawingml/2006/main">
+              <a:graphicData uri="http://schemas.openxmlformats.org/drawingml/2006/picture">
+                <pic:pic xmlns:pic="http://schemas.openxmlformats.org/drawingml/2006/picture">
+                  <pic:nvPicPr>
+                    <pic:cNvPr id="1" name=""/>
+                    <pic:cNvPicPr/>
+                  </pic:nvPicPr>
+                  <pic:blipFill>
+                    <a:blip r:embed="rId23"/>
+                    <a:stretch>
+                      <a:fillRect/>
+                    </a:stretch>
+                  </pic:blipFill>
+                  <pic:spPr>
+                    <a:xfrm>
+                      <a:off x="0" y="0"/>
+                      <a:ext cx="3200400" cy="1412875"/>
+                    </a:xfrm>
+                    <a:prstGeom prst="rect">
+                      <a:avLst/>
+                    </a:prstGeom>
+                  </pic:spPr>
+                </pic:pic>
+              </a:graphicData>
+            </a:graphic>
+          </wp:inline>
+        </w:drawing>
+      </w:r>
+    </w:p>
+    <w:p>
+      <w:pPr>
+        <w:pStyle w:val="Caption"/>
+        <w:jc w:val="center"/>
+        <w:rPr>
+          <w:i w:val="0"/>
+          <w:iCs w:val="0"/>
+        </w:rPr>
+      </w:pPr>
+      <w:r>
+        <w:rPr>
+          <w:i w:val="0"/>
+          <w:iCs w:val="0"/>
+        </w:rPr>
+        <w:t xml:space="preserve">Figure </w:t>
+      </w:r>
+      <w:r>
+        <w:rPr>
+          <w:i w:val="0"/>
+          <w:iCs w:val="0"/>
+        </w:rPr>
+        <w:fldChar w:fldCharType="begin"/>
+      </w:r>
+      <w:r>
+        <w:rPr>
+          <w:i w:val="0"/>
+          <w:iCs w:val="0"/>
+        </w:rPr>
+        <w:instrText xml:space="preserve"> SEQ Figure \* ARABIC </w:instrText>
+      </w:r>
+      <w:r>
+        <w:rPr>
+          <w:i w:val="0"/>
+          <w:iCs w:val="0"/>
+        </w:rPr>
+        <w:fldChar w:fldCharType="separate"/>
+      </w:r>
+      <w:r>
+        <w:rPr>
+          <w:i w:val="0"/>
+          <w:iCs w:val="0"/>
+          <w:noProof/>
+        </w:rPr>
+        <w:t>12</w:t>
+      </w:r>
+      <w:r>
+        <w:rPr>
+          <w:i w:val="0"/>
+          <w:iCs w:val="0"/>
+        </w:rPr>
+        <w:fldChar w:fldCharType="end"/>
+      </w:r>
+      <w:r>
+        <w:rPr>
+          <w:i w:val="0"/>
+          <w:iCs w:val="0"/>
+        </w:rPr>
+        <w:t>: Metrics for</w:t>
+      </w:r>
+      <w:r>
+        <w:rPr>
+          <w:i w:val="0"/>
+          <w:iCs w:val="0"/>
+        </w:rPr>
+        <w:t xml:space="preserve"> </w:t>
+      </w:r>
+      <w:r>
+        <w:rPr>
+          <w:i w:val="0"/>
+          <w:iCs w:val="0"/>
+        </w:rPr>
+        <w:t>the model evaluation for ethnicity branch.</w:t>
+      </w:r>
+    </w:p>
+    <w:p>
+      <w:pPr>
+        <w:jc w:val="both"/>
+      </w:pPr>
+      <w:r>
+        <w:t>Note that our model is not performing so well for the “others” ethnicity.  That may be due to several factors, namely, the noises in the image and limitation of the statistics as shown in the Fig 5. The gender classification is, however, found to be very accurate as shown in the Fig 13.</w:t>
+      </w:r>
+    </w:p>
+    <w:p/>
+    <w:p>
+      <w:r>
+        <w:rPr>
+          <w:noProof/>
+        </w:rPr>
+        <w:drawing>
+          <wp:inline distT="0" distB="0" distL="0" distR="0" wp14:anchorId="0AD9B97B" wp14:editId="5D6C9CB4">
+            <wp:extent cx="3200400" cy="1049655"/>
+            <wp:effectExtent l="0" t="0" r="0" b="0"/>
+            <wp:docPr id="17" name="Picture 17"/>
+            <wp:cNvGraphicFramePr>
+              <a:graphicFrameLocks xmlns:a="http://schemas.openxmlformats.org/drawingml/2006/main" noChangeAspect="1"/>
+            </wp:cNvGraphicFramePr>
+            <a:graphic xmlns:a="http://schemas.openxmlformats.org/drawingml/2006/main">
+              <a:graphicData uri="http://schemas.openxmlformats.org/drawingml/2006/picture">
+                <pic:pic xmlns:pic="http://schemas.openxmlformats.org/drawingml/2006/picture">
+                  <pic:nvPicPr>
+                    <pic:cNvPr id="1" name=""/>
+                    <pic:cNvPicPr/>
+                  </pic:nvPicPr>
+                  <pic:blipFill>
+                    <a:blip r:embed="rId24"/>
+                    <a:stretch>
+                      <a:fillRect/>
+                    </a:stretch>
+                  </pic:blipFill>
+                  <pic:spPr>
+                    <a:xfrm>
+                      <a:off x="0" y="0"/>
+                      <a:ext cx="3200400" cy="1049655"/>
+                    </a:xfrm>
+                    <a:prstGeom prst="rect">
+                      <a:avLst/>
+                    </a:prstGeom>
+                  </pic:spPr>
+                </pic:pic>
+              </a:graphicData>
+            </a:graphic>
+          </wp:inline>
+        </w:drawing>
+      </w:r>
+    </w:p>
+    <w:p/>
+    <w:p>
+      <w:pPr>
+        <w:pStyle w:val="Caption"/>
+        <w:jc w:val="center"/>
+        <w:rPr>
+          <w:i w:val="0"/>
+          <w:iCs w:val="0"/>
+        </w:rPr>
+      </w:pPr>
+      <w:r>
+        <w:rPr>
+          <w:i w:val="0"/>
+          <w:iCs w:val="0"/>
+        </w:rPr>
+        <w:t xml:space="preserve">Figure </w:t>
+      </w:r>
+      <w:r>
+        <w:rPr>
+          <w:i w:val="0"/>
+          <w:iCs w:val="0"/>
+        </w:rPr>
+        <w:fldChar w:fldCharType="begin"/>
+      </w:r>
+      <w:r>
+        <w:rPr>
+          <w:i w:val="0"/>
+          <w:iCs w:val="0"/>
+        </w:rPr>
+        <w:instrText xml:space="preserve"> SEQ Figure \* ARABIC </w:instrText>
+      </w:r>
+      <w:r>
+        <w:rPr>
+          <w:i w:val="0"/>
+          <w:iCs w:val="0"/>
+        </w:rPr>
+        <w:fldChar w:fldCharType="separate"/>
+      </w:r>
+      <w:r>
+        <w:rPr>
+          <w:i w:val="0"/>
+          <w:iCs w:val="0"/>
+          <w:noProof/>
+        </w:rPr>
+        <w:t>13</w:t>
+      </w:r>
+      <w:r>
+        <w:rPr>
+          <w:i w:val="0"/>
+          <w:iCs w:val="0"/>
+        </w:rPr>
+        <w:fldChar w:fldCharType="end"/>
+      </w:r>
+      <w:r>
+        <w:rPr>
+          <w:i w:val="0"/>
+          <w:iCs w:val="0"/>
+        </w:rPr>
+        <w:t>: Gender estimation metrics.</w:t>
+      </w:r>
+    </w:p>
+    <w:p>
+      <w:pPr>
+        <w:jc w:val="both"/>
+      </w:pPr>
+      <w:r>
+        <w:t>Age, being a continuous variable, can not be described within the “classification_report”. We opted to measure mean squared error (MSE), R2 score, explained variance score, max_error, and mean absolute error (MAE) to measure the accuracy for Age prediction</w:t>
+      </w:r>
+      <w:r>
+        <w:t xml:space="preserve"> as shown in Fig 14.</w:t>
+      </w:r>
+    </w:p>
+    <w:p/>
+    <w:p>
+      <w:r>
+        <w:rPr>
+          <w:noProof/>
+        </w:rPr>
+        <w:drawing>
+          <wp:inline distT="0" distB="0" distL="0" distR="0" wp14:anchorId="2699CA5B" wp14:editId="47FA6646">
+            <wp:extent cx="3200400" cy="618490"/>
+            <wp:effectExtent l="0" t="0" r="0" b="0"/>
+            <wp:docPr id="18" name="Picture 18"/>
+            <wp:cNvGraphicFramePr>
+              <a:graphicFrameLocks xmlns:a="http://schemas.openxmlformats.org/drawingml/2006/main" noChangeAspect="1"/>
+            </wp:cNvGraphicFramePr>
+            <a:graphic xmlns:a="http://schemas.openxmlformats.org/drawingml/2006/main">
+              <a:graphicData uri="http://schemas.openxmlformats.org/drawingml/2006/picture">
+                <pic:pic xmlns:pic="http://schemas.openxmlformats.org/drawingml/2006/picture">
+                  <pic:nvPicPr>
+                    <pic:cNvPr id="1" name=""/>
+                    <pic:cNvPicPr/>
+                  </pic:nvPicPr>
+                  <pic:blipFill>
+                    <a:blip r:embed="rId25"/>
+                    <a:stretch>
+                      <a:fillRect/>
+                    </a:stretch>
+                  </pic:blipFill>
+                  <pic:spPr>
+                    <a:xfrm>
+                      <a:off x="0" y="0"/>
+                      <a:ext cx="3200400" cy="618490"/>
+                    </a:xfrm>
+                    <a:prstGeom prst="rect">
+                      <a:avLst/>
+                    </a:prstGeom>
+                  </pic:spPr>
+                </pic:pic>
+              </a:graphicData>
+            </a:graphic>
+          </wp:inline>
+        </w:drawing>
+      </w:r>
+    </w:p>
+    <w:p>
+      <w:pPr>
+        <w:pStyle w:val="Caption"/>
+        <w:jc w:val="center"/>
+        <w:rPr>
+          <w:i w:val="0"/>
+          <w:iCs w:val="0"/>
+        </w:rPr>
+      </w:pPr>
+      <w:r>
+        <w:rPr>
+          <w:i w:val="0"/>
+          <w:iCs w:val="0"/>
+        </w:rPr>
+        <w:t xml:space="preserve">Figure </w:t>
+      </w:r>
+      <w:r>
+        <w:rPr>
+          <w:i w:val="0"/>
+          <w:iCs w:val="0"/>
+        </w:rPr>
+        <w:fldChar w:fldCharType="begin"/>
+      </w:r>
+      <w:r>
+        <w:rPr>
+          <w:i w:val="0"/>
+          <w:iCs w:val="0"/>
+        </w:rPr>
+        <w:instrText xml:space="preserve"> SEQ Figure \* ARABIC </w:instrText>
+      </w:r>
+      <w:r>
+        <w:rPr>
+          <w:i w:val="0"/>
+          <w:iCs w:val="0"/>
+        </w:rPr>
+        <w:fldChar w:fldCharType="separate"/>
+      </w:r>
+      <w:r>
+        <w:rPr>
+          <w:i w:val="0"/>
+          <w:iCs w:val="0"/>
+          <w:noProof/>
+        </w:rPr>
+        <w:t>14</w:t>
+      </w:r>
+      <w:r>
+        <w:rPr>
+          <w:i w:val="0"/>
+          <w:iCs w:val="0"/>
+        </w:rPr>
+        <w:fldChar w:fldCharType="end"/>
+      </w:r>
+      <w:r>
+        <w:rPr>
+          <w:i w:val="0"/>
+          <w:iCs w:val="0"/>
+        </w:rPr>
+        <w:t>: Age Prediction metrics.</w:t>
+      </w:r>
+    </w:p>
+    <w:p>
+      <w:r>
+        <w:t xml:space="preserve">Finally, we ran our model to some random image samples within our dataset to test if our model can predict the age, gender, and ethnicity accurately. </w:t>
+      </w:r>
+    </w:p>
+    <w:p/>
+    <w:p/>
+    <w:p>
+      <w:r>
+        <w:rPr>
+          <w:noProof/>
+        </w:rPr>
+        <w:drawing>
+          <wp:inline distT="0" distB="0" distL="0" distR="0" wp14:anchorId="18A5770F" wp14:editId="3390D011">
+            <wp:extent cx="3200400" cy="1368425"/>
+            <wp:effectExtent l="0" t="0" r="0" b="3175"/>
+            <wp:docPr id="19" name="Picture 19"/>
+            <wp:cNvGraphicFramePr>
+              <a:graphicFrameLocks xmlns:a="http://schemas.openxmlformats.org/drawingml/2006/main" noChangeAspect="1"/>
+            </wp:cNvGraphicFramePr>
+            <a:graphic xmlns:a="http://schemas.openxmlformats.org/drawingml/2006/main">
+              <a:graphicData uri="http://schemas.openxmlformats.org/drawingml/2006/picture">
+                <pic:pic xmlns:pic="http://schemas.openxmlformats.org/drawingml/2006/picture">
+                  <pic:nvPicPr>
+                    <pic:cNvPr id="1" name=""/>
+                    <pic:cNvPicPr/>
+                  </pic:nvPicPr>
+                  <pic:blipFill>
+                    <a:blip r:embed="rId26"/>
+                    <a:stretch>
+                      <a:fillRect/>
+                    </a:stretch>
+                  </pic:blipFill>
+                  <pic:spPr>
+                    <a:xfrm>
+                      <a:off x="0" y="0"/>
+                      <a:ext cx="3200400" cy="1368425"/>
+                    </a:xfrm>
+                    <a:prstGeom prst="rect">
+                      <a:avLst/>
+                    </a:prstGeom>
+                  </pic:spPr>
+                </pic:pic>
+              </a:graphicData>
+            </a:graphic>
+          </wp:inline>
+        </w:drawing>
+      </w:r>
+    </w:p>
+    <w:p>
+      <w:pPr>
+        <w:pStyle w:val="Caption"/>
+        <w:jc w:val="center"/>
+        <w:rPr>
+          <w:i w:val="0"/>
+          <w:iCs w:val="0"/>
+        </w:rPr>
+      </w:pPr>
+      <w:r>
+        <w:rPr>
+          <w:i w:val="0"/>
+          <w:iCs w:val="0"/>
+        </w:rPr>
+        <w:t xml:space="preserve">Figure </w:t>
+      </w:r>
+      <w:r>
+        <w:rPr>
+          <w:i w:val="0"/>
+          <w:iCs w:val="0"/>
+        </w:rPr>
+        <w:fldChar w:fldCharType="begin"/>
+      </w:r>
+      <w:r>
+        <w:rPr>
+          <w:i w:val="0"/>
+          <w:iCs w:val="0"/>
+        </w:rPr>
+        <w:instrText xml:space="preserve"> SEQ Figure \* ARABIC </w:instrText>
+      </w:r>
+      <w:r>
+        <w:rPr>
+          <w:i w:val="0"/>
+          <w:iCs w:val="0"/>
+        </w:rPr>
+        <w:fldChar w:fldCharType="separate"/>
+      </w:r>
+      <w:r>
+        <w:rPr>
+          <w:i w:val="0"/>
+          <w:iCs w:val="0"/>
+          <w:noProof/>
+        </w:rPr>
+        <w:t>15</w:t>
+      </w:r>
+      <w:r>
+        <w:rPr>
+          <w:i w:val="0"/>
+          <w:iCs w:val="0"/>
+        </w:rPr>
+        <w:fldChar w:fldCharType="end"/>
+      </w:r>
+      <w:r>
+        <w:rPr>
+          <w:i w:val="0"/>
+          <w:iCs w:val="0"/>
+        </w:rPr>
+        <w:t>: Application of the model on random image samples.</w:t>
+      </w:r>
+    </w:p>
+    <w:p>
+      <w:r>
+        <w:t xml:space="preserve">Fig 15 shows predicted and actual values of the features for the images. </w:t>
+      </w:r>
+    </w:p>
+    <w:p/>
+    <w:p>
+      <w:r>
+        <w:t>The age is determined to be inaccurate in most of the cases.</w:t>
+      </w:r>
+    </w:p>
+    <w:p>
+      <w:pPr>
+        <w:jc w:val="both"/>
+      </w:pPr>
+      <w:r>
+        <w:lastRenderedPageBreak/>
+        <w:t xml:space="preserve">In the second part of our data analysis, we have applied OpenCV architecture to our images with a “Smily” Haar Cascade configuration. Haar Cascade is a pattern recognition alogorithm used in Machine Learning that can be applied to recognize artifacts in the images. The OpenCV is an open source computer vision library that provides a set of predefined Haar Cascades with specific implementation APIs </w:t>
+      </w:r>
+      <w:sdt>
+        <w:sdtPr>
+          <w:id w:val="-1783944297"/>
+          <w:citation/>
+        </w:sdtPr>
+        <w:sdtContent>
+          <w:r>
+            <w:fldChar w:fldCharType="begin"/>
+          </w:r>
+          <w:r>
+            <w:instrText xml:space="preserve"> CITATION Ope \l 1033 </w:instrText>
+          </w:r>
+          <w:r>
+            <w:fldChar w:fldCharType="separate"/>
+          </w:r>
+          <w:r>
+            <w:rPr>
+              <w:noProof/>
+            </w:rPr>
+            <w:t>[12]</w:t>
+          </w:r>
+          <w:r>
+            <w:fldChar w:fldCharType="end"/>
+          </w:r>
+        </w:sdtContent>
+      </w:sdt>
+      <w:r>
+        <w:t>. We utilized OpenCV2 as shown in Fig 16.</w:t>
+      </w:r>
+    </w:p>
+    <w:p/>
+    <w:p>
+      <w:r>
+        <w:rPr>
+          <w:noProof/>
+        </w:rPr>
+        <w:drawing>
+          <wp:inline distT="0" distB="0" distL="0" distR="0" wp14:anchorId="624E2ECA" wp14:editId="29306211">
+            <wp:extent cx="3200400" cy="939800"/>
+            <wp:effectExtent l="0" t="0" r="0" b="0"/>
+            <wp:docPr id="20" name="Picture 20"/>
+            <wp:cNvGraphicFramePr>
+              <a:graphicFrameLocks xmlns:a="http://schemas.openxmlformats.org/drawingml/2006/main" noChangeAspect="1"/>
+            </wp:cNvGraphicFramePr>
+            <a:graphic xmlns:a="http://schemas.openxmlformats.org/drawingml/2006/main">
+              <a:graphicData uri="http://schemas.openxmlformats.org/drawingml/2006/picture">
+                <pic:pic xmlns:pic="http://schemas.openxmlformats.org/drawingml/2006/picture">
+                  <pic:nvPicPr>
+                    <pic:cNvPr id="1" name=""/>
+                    <pic:cNvPicPr/>
+                  </pic:nvPicPr>
+                  <pic:blipFill>
+                    <a:blip r:embed="rId27"/>
+                    <a:stretch>
+                      <a:fillRect/>
+                    </a:stretch>
+                  </pic:blipFill>
+                  <pic:spPr>
+                    <a:xfrm>
+                      <a:off x="0" y="0"/>
+                      <a:ext cx="3200400" cy="939800"/>
+                    </a:xfrm>
+                    <a:prstGeom prst="rect">
+                      <a:avLst/>
+                    </a:prstGeom>
+                  </pic:spPr>
+                </pic:pic>
+              </a:graphicData>
+            </a:graphic>
+          </wp:inline>
+        </w:drawing>
+      </w:r>
+    </w:p>
+    <w:p>
+      <w:pPr>
+        <w:pStyle w:val="Caption"/>
+        <w:jc w:val="center"/>
+        <w:rPr>
+          <w:i w:val="0"/>
+          <w:iCs w:val="0"/>
+        </w:rPr>
+      </w:pPr>
+      <w:r>
+        <w:rPr>
+          <w:i w:val="0"/>
+          <w:iCs w:val="0"/>
+        </w:rPr>
+        <w:t xml:space="preserve">Figure </w:t>
+      </w:r>
+      <w:r>
+        <w:rPr>
+          <w:i w:val="0"/>
+          <w:iCs w:val="0"/>
+        </w:rPr>
+        <w:fldChar w:fldCharType="begin"/>
+      </w:r>
+      <w:r>
+        <w:rPr>
+          <w:i w:val="0"/>
+          <w:iCs w:val="0"/>
+        </w:rPr>
+        <w:instrText xml:space="preserve"> SEQ Figure \* ARABIC </w:instrText>
+      </w:r>
+      <w:r>
+        <w:rPr>
+          <w:i w:val="0"/>
+          <w:iCs w:val="0"/>
+        </w:rPr>
+        <w:fldChar w:fldCharType="separate"/>
+      </w:r>
+      <w:r>
+        <w:rPr>
+          <w:i w:val="0"/>
+          <w:iCs w:val="0"/>
+          <w:noProof/>
+        </w:rPr>
+        <w:t>16</w:t>
+      </w:r>
+      <w:r>
+        <w:rPr>
+          <w:i w:val="0"/>
+          <w:iCs w:val="0"/>
+        </w:rPr>
+        <w:fldChar w:fldCharType="end"/>
+      </w:r>
+      <w:r>
+        <w:rPr>
+          <w:i w:val="0"/>
+          <w:iCs w:val="0"/>
+        </w:rPr>
+        <w:t>: OpenCV2 API implementation to detect a Smiley face.</w:t>
+      </w:r>
+    </w:p>
+    <w:p/>
+    <w:p>
+      <w:r>
+        <w:t>We can determine a smiley expression using the above API as shown in Fig 17.</w:t>
+      </w:r>
+    </w:p>
+    <w:p/>
+    <w:p>
+      <w:r>
+        <w:rPr>
+          <w:noProof/>
+        </w:rPr>
+        <w:drawing>
+          <wp:inline distT="0" distB="0" distL="0" distR="0" wp14:anchorId="3E37A62A" wp14:editId="73C41B2E">
+            <wp:extent cx="3200400" cy="1016635"/>
+            <wp:effectExtent l="0" t="0" r="0" b="0"/>
+            <wp:docPr id="21" name="Picture 21"/>
+            <wp:cNvGraphicFramePr>
+              <a:graphicFrameLocks xmlns:a="http://schemas.openxmlformats.org/drawingml/2006/main" noChangeAspect="1"/>
+            </wp:cNvGraphicFramePr>
+            <a:graphic xmlns:a="http://schemas.openxmlformats.org/drawingml/2006/main">
+              <a:graphicData uri="http://schemas.openxmlformats.org/drawingml/2006/picture">
+                <pic:pic xmlns:pic="http://schemas.openxmlformats.org/drawingml/2006/picture">
+                  <pic:nvPicPr>
+                    <pic:cNvPr id="1" name=""/>
+                    <pic:cNvPicPr/>
+                  </pic:nvPicPr>
+                  <pic:blipFill>
+                    <a:blip r:embed="rId28"/>
+                    <a:stretch>
+                      <a:fillRect/>
+                    </a:stretch>
+                  </pic:blipFill>
+                  <pic:spPr>
+                    <a:xfrm>
+                      <a:off x="0" y="0"/>
+                      <a:ext cx="3200400" cy="1016635"/>
+                    </a:xfrm>
+                    <a:prstGeom prst="rect">
+                      <a:avLst/>
+                    </a:prstGeom>
+                  </pic:spPr>
+                </pic:pic>
+              </a:graphicData>
+            </a:graphic>
+          </wp:inline>
+        </w:drawing>
+      </w:r>
+    </w:p>
+    <w:p>
+      <w:pPr>
+        <w:pStyle w:val="Caption"/>
+        <w:jc w:val="center"/>
+        <w:rPr>
+          <w:i w:val="0"/>
+          <w:iCs w:val="0"/>
+        </w:rPr>
+      </w:pPr>
+      <w:r>
+        <w:rPr>
+          <w:i w:val="0"/>
+          <w:iCs w:val="0"/>
+        </w:rPr>
+        <w:t xml:space="preserve">Figure </w:t>
+      </w:r>
+      <w:r>
+        <w:rPr>
+          <w:i w:val="0"/>
+          <w:iCs w:val="0"/>
+        </w:rPr>
+        <w:fldChar w:fldCharType="begin"/>
+      </w:r>
+      <w:r>
+        <w:rPr>
+          <w:i w:val="0"/>
+          <w:iCs w:val="0"/>
+        </w:rPr>
+        <w:instrText xml:space="preserve"> SEQ Figure \* ARABIC </w:instrText>
+      </w:r>
+      <w:r>
+        <w:rPr>
+          <w:i w:val="0"/>
+          <w:iCs w:val="0"/>
+        </w:rPr>
+        <w:fldChar w:fldCharType="separate"/>
+      </w:r>
+      <w:r>
+        <w:rPr>
+          <w:i w:val="0"/>
+          <w:iCs w:val="0"/>
+          <w:noProof/>
+        </w:rPr>
+        <w:t>17</w:t>
+      </w:r>
+      <w:r>
+        <w:rPr>
+          <w:i w:val="0"/>
+          <w:iCs w:val="0"/>
+        </w:rPr>
+        <w:fldChar w:fldCharType="end"/>
+      </w:r>
+      <w:r>
+        <w:rPr>
+          <w:i w:val="0"/>
+          <w:iCs w:val="0"/>
+        </w:rPr>
+        <w:t xml:space="preserve">: Mood recognition using </w:t>
+      </w:r>
+      <w:r>
+        <w:rPr>
+          <w:i w:val="0"/>
+          <w:iCs w:val="0"/>
+        </w:rPr>
+        <w:t>O</w:t>
+      </w:r>
+      <w:r>
+        <w:rPr>
+          <w:i w:val="0"/>
+          <w:iCs w:val="0"/>
+        </w:rPr>
+        <w:t>penCV.</w:t>
+      </w:r>
+    </w:p>
+    <w:p>
+      <w:pPr>
         <w:pStyle w:val="Heading1"/>
       </w:pPr>
       <w:r>
@@ -2364,7 +3696,69 @@
         <w:ind w:firstLine="144"/>
       </w:pPr>
       <w:r>
-        <w:t xml:space="preserve"> TBD</w:t>
+        <w:t xml:space="preserve"> </w:t>
+      </w:r>
+      <w:r>
+        <w:t>In this project, we successfully implemented a multi-output multi-layered CNN to identify age, gender, and ethnicity of facial images using a simplified dataset originally retrieved from UTKFaces. Our multi-output model shows maximum accuracy of about 90% in determination of the gender associated with the image. The ethnicity and age are also determined using our algorithm with an accuracy of 76% for ethnicity and R</w:t>
+      </w:r>
+      <w:r>
+        <w:rPr>
+          <w:vertAlign w:val="subscript"/>
+        </w:rPr>
+        <w:t>2</w:t>
+      </w:r>
+      <w:r>
+        <w:t xml:space="preserve"> score of 0.75 for age. A recent publication that optimized the CNN models to mitigate biases and </w:t>
+      </w:r>
+      <w:r>
+        <w:t xml:space="preserve">loss weights showed an overall race and gender classification accuracy of 84% and 93% respectively </w:t>
+      </w:r>
+      <w:sdt>
+        <w:sdtPr>
+          <w:id w:val="121347666"/>
+          <w:citation/>
+        </w:sdtPr>
+        <w:sdtContent>
+          <w:r>
+            <w:fldChar w:fldCharType="begin"/>
+          </w:r>
+          <w:r>
+            <w:instrText xml:space="preserve"> CITATION Das18 \l 1033 </w:instrText>
+          </w:r>
+          <w:r>
+            <w:fldChar w:fldCharType="separate"/>
+          </w:r>
+          <w:r>
+            <w:rPr>
+              <w:noProof/>
+            </w:rPr>
+            <w:t>[13]</w:t>
+          </w:r>
+          <w:r>
+            <w:fldChar w:fldCharType="end"/>
+          </w:r>
+        </w:sdtContent>
+      </w:sdt>
+      <w:r>
+        <w:t xml:space="preserve">. </w:t>
+      </w:r>
+    </w:p>
+    <w:p>
+      <w:pPr>
+        <w:pStyle w:val="Text"/>
+        <w:ind w:firstLine="144"/>
+      </w:pPr>
+      <w:r>
+        <w:t xml:space="preserve">A better accuracy in age determination can be materialized if we slice the age data into a number of broad bins and convert that to a classification problem rather than a regression problem. </w:t>
+      </w:r>
+    </w:p>
+    <w:p>
+      <w:pPr>
+        <w:pStyle w:val="Text"/>
+        <w:ind w:firstLine="144"/>
+      </w:pPr>
+      <w:r>
+        <w:t xml:space="preserve">The mood detection using OpenCV shows a promising starting point. We should be able to put together a number of unsupervised image processing deep neural network systems to retrieve different moods for our images. </w:t>
       </w:r>
     </w:p>
     <w:sdt>
@@ -2430,7 +3824,7 @@
               </w:tblGrid>
               <w:tr>
                 <w:trPr>
-                  <w:divId w:val="1273511840"/>
+                  <w:divId w:val="1456485545"/>
                   <w:tblCellSpacing w:w="15" w:type="dxa"/>
                 </w:trPr>
                 <w:tc>
@@ -2492,7 +3886,7 @@
               </w:tr>
               <w:tr>
                 <w:trPr>
-                  <w:divId w:val="1273511840"/>
+                  <w:divId w:val="1456485545"/>
                   <w:tblCellSpacing w:w="15" w:type="dxa"/>
                 </w:trPr>
                 <w:tc>
@@ -2552,7 +3946,7 @@
               </w:tr>
               <w:tr>
                 <w:trPr>
-                  <w:divId w:val="1273511840"/>
+                  <w:divId w:val="1456485545"/>
                   <w:tblCellSpacing w:w="15" w:type="dxa"/>
                 </w:trPr>
                 <w:tc>
@@ -2612,7 +4006,7 @@
               </w:tr>
               <w:tr>
                 <w:trPr>
-                  <w:divId w:val="1273511840"/>
+                  <w:divId w:val="1456485545"/>
                   <w:tblCellSpacing w:w="15" w:type="dxa"/>
                 </w:trPr>
                 <w:tc>
@@ -2672,7 +4066,7 @@
               </w:tr>
               <w:tr>
                 <w:trPr>
-                  <w:divId w:val="1273511840"/>
+                  <w:divId w:val="1456485545"/>
                   <w:tblCellSpacing w:w="15" w:type="dxa"/>
                 </w:trPr>
                 <w:tc>
@@ -2732,7 +4126,7 @@
               </w:tr>
               <w:tr>
                 <w:trPr>
-                  <w:divId w:val="1273511840"/>
+                  <w:divId w:val="1456485545"/>
                   <w:tblCellSpacing w:w="15" w:type="dxa"/>
                 </w:trPr>
                 <w:tc>
@@ -2792,7 +4186,7 @@
               </w:tr>
               <w:tr>
                 <w:trPr>
-                  <w:divId w:val="1273511840"/>
+                  <w:divId w:val="1456485545"/>
                   <w:tblCellSpacing w:w="15" w:type="dxa"/>
                 </w:trPr>
                 <w:tc>
@@ -2852,7 +4246,7 @@
               </w:tr>
               <w:tr>
                 <w:trPr>
-                  <w:divId w:val="1273511840"/>
+                  <w:divId w:val="1456485545"/>
                   <w:tblCellSpacing w:w="15" w:type="dxa"/>
                 </w:trPr>
                 <w:tc>
@@ -2898,7 +4292,7 @@
               </w:tr>
               <w:tr>
                 <w:trPr>
-                  <w:divId w:val="1273511840"/>
+                  <w:divId w:val="1456485545"/>
                   <w:tblCellSpacing w:w="15" w:type="dxa"/>
                 </w:trPr>
                 <w:tc>
@@ -2958,7 +4352,7 @@
               </w:tr>
               <w:tr>
                 <w:trPr>
-                  <w:divId w:val="1273511840"/>
+                  <w:divId w:val="1456485545"/>
                   <w:tblCellSpacing w:w="15" w:type="dxa"/>
                 </w:trPr>
                 <w:tc>
@@ -3004,7 +4398,7 @@
               </w:tr>
               <w:tr>
                 <w:trPr>
-                  <w:divId w:val="1273511840"/>
+                  <w:divId w:val="1456485545"/>
                   <w:tblCellSpacing w:w="15" w:type="dxa"/>
                 </w:trPr>
                 <w:tc>
@@ -3062,10 +4456,116 @@
                   </w:p>
                 </w:tc>
               </w:tr>
+              <w:tr>
+                <w:trPr>
+                  <w:divId w:val="1456485545"/>
+                  <w:tblCellSpacing w:w="15" w:type="dxa"/>
+                </w:trPr>
+                <w:tc>
+                  <w:tcPr>
+                    <w:tcW w:w="50" w:type="pct"/>
+                    <w:hideMark/>
+                  </w:tcPr>
+                  <w:p>
+                    <w:pPr>
+                      <w:pStyle w:val="Bibliography"/>
+                      <w:rPr>
+                        <w:noProof/>
+                      </w:rPr>
+                    </w:pPr>
+                    <w:r>
+                      <w:rPr>
+                        <w:noProof/>
+                      </w:rPr>
+                      <w:t xml:space="preserve">[12] </w:t>
+                    </w:r>
+                  </w:p>
+                </w:tc>
+                <w:tc>
+                  <w:tcPr>
+                    <w:tcW w:w="0" w:type="auto"/>
+                    <w:hideMark/>
+                  </w:tcPr>
+                  <w:p>
+                    <w:pPr>
+                      <w:pStyle w:val="Bibliography"/>
+                      <w:rPr>
+                        <w:noProof/>
+                      </w:rPr>
+                    </w:pPr>
+                    <w:r>
+                      <w:rPr>
+                        <w:noProof/>
+                      </w:rPr>
+                      <w:t>"OpenVC," [Online]. Available: https://github.com/opencv/opencv.</w:t>
+                    </w:r>
+                  </w:p>
+                </w:tc>
+              </w:tr>
+              <w:tr>
+                <w:trPr>
+                  <w:divId w:val="1456485545"/>
+                  <w:tblCellSpacing w:w="15" w:type="dxa"/>
+                </w:trPr>
+                <w:tc>
+                  <w:tcPr>
+                    <w:tcW w:w="50" w:type="pct"/>
+                    <w:hideMark/>
+                  </w:tcPr>
+                  <w:p>
+                    <w:pPr>
+                      <w:pStyle w:val="Bibliography"/>
+                      <w:rPr>
+                        <w:noProof/>
+                      </w:rPr>
+                    </w:pPr>
+                    <w:r>
+                      <w:rPr>
+                        <w:noProof/>
+                      </w:rPr>
+                      <w:t xml:space="preserve">[13] </w:t>
+                    </w:r>
+                  </w:p>
+                </w:tc>
+                <w:tc>
+                  <w:tcPr>
+                    <w:tcW w:w="0" w:type="auto"/>
+                    <w:hideMark/>
+                  </w:tcPr>
+                  <w:p>
+                    <w:pPr>
+                      <w:pStyle w:val="Bibliography"/>
+                      <w:rPr>
+                        <w:noProof/>
+                      </w:rPr>
+                    </w:pPr>
+                    <w:r>
+                      <w:rPr>
+                        <w:noProof/>
+                      </w:rPr>
+                      <w:t xml:space="preserve">A. Das, A. Dantcheva and F. Bremond, "Mitigating Bias in Gender, Age and Ethnicity Classification: a Multi-Task Convolution Neural Network Approach," in </w:t>
+                    </w:r>
+                    <w:r>
+                      <w:rPr>
+                        <w:i/>
+                        <w:iCs/>
+                        <w:noProof/>
+                      </w:rPr>
+                      <w:t>ECCVW 2018 - European Conference of Computer Vision Workshops</w:t>
+                    </w:r>
+                    <w:r>
+                      <w:rPr>
+                        <w:noProof/>
+                      </w:rPr>
+                      <w:t xml:space="preserve">, Munich, Germany., 2018. </w:t>
+                    </w:r>
+                  </w:p>
+                </w:tc>
+              </w:tr>
             </w:tbl>
             <w:p>
               <w:pPr>
-                <w:divId w:val="1273511840"/>
+                <w:divId w:val="1456485545"/>
                 <w:rPr>
                   <w:noProof/>
                 </w:rPr>
@@ -3110,7 +4610,7 @@
       </w:pPr>
     </w:p>
     <w:sectPr>
-      <w:headerReference w:type="default" r:id="rId19"/>
+      <w:headerReference w:type="default" r:id="rId29"/>
       <w:pgSz w:w="12240" w:h="15840" w:code="1"/>
       <w:pgMar w:top="1008" w:right="936" w:bottom="1008" w:left="936" w:header="432" w:footer="432" w:gutter="0"/>
       <w:cols w:num="2" w:space="288"/>
@@ -5184,11 +6684,48 @@
     <b:Pages>5810-5818</b:Pages>
     <b:RefOrder>11</b:RefOrder>
   </b:Source>
+  <b:Source>
+    <b:Tag>Ope</b:Tag>
+    <b:SourceType>InternetSite</b:SourceType>
+    <b:Guid>{276307B7-7EE0-48BB-A2A4-22686127D5DE}</b:Guid>
+    <b:Title>OpenVC</b:Title>
+    <b:URL>https://github.com/opencv/opencv</b:URL>
+    <b:RefOrder>12</b:RefOrder>
+  </b:Source>
+  <b:Source>
+    <b:Tag>Das18</b:Tag>
+    <b:SourceType>ConferenceProceedings</b:SourceType>
+    <b:Guid>{1E73FBD8-13C3-459B-AC5A-D20CD21779E3}</b:Guid>
+    <b:Title>Mitigating Bias in Gender, Age and Ethnicity Classification: a Multi-Task Convolution Neural Network Approach</b:Title>
+    <b:Year>2018</b:Year>
+    <b:Author>
+      <b:Author>
+        <b:NameList>
+          <b:Person>
+            <b:Last>Das</b:Last>
+            <b:First>Abhijit</b:First>
+          </b:Person>
+          <b:Person>
+            <b:Last>Dantcheva</b:Last>
+            <b:First>Antitza</b:First>
+          </b:Person>
+          <b:Person>
+            <b:Last>Bremond</b:Last>
+            <b:First>Francois</b:First>
+          </b:Person>
+        </b:NameList>
+      </b:Author>
+    </b:Author>
+    <b:JournalName>HAL-Inria</b:JournalName>
+    <b:ConferenceName>ECCVW 2018 - European Conference of Computer Vision Workshops</b:ConferenceName>
+    <b:City>Munich, Germany.</b:City>
+    <b:RefOrder>13</b:RefOrder>
+  </b:Source>
 </b:Sources>
 </file>
 
 <file path=customXml/itemProps1.xml><?xml version="1.0" encoding="utf-8"?>
-<ds:datastoreItem xmlns:ds="http://schemas.openxmlformats.org/officeDocument/2006/customXml" ds:itemID="{8A55844D-77E6-4B76-B5BA-23875D7BD5F1}">
+<ds:datastoreItem xmlns:ds="http://schemas.openxmlformats.org/officeDocument/2006/customXml" ds:itemID="{2FAF4764-58FF-491E-9463-904AAC9A0F77}">
   <ds:schemaRefs>
     <ds:schemaRef ds:uri="http://schemas.openxmlformats.org/officeDocument/2006/bibliography"/>
   </ds:schemaRefs>

</xml_diff>

<commit_message>
Revision of the project report
</commit_message>
<xml_diff>
--- a/Project-Report-Gr2-V0.docx
+++ b/Project-Report-Gr2-V0.docx
@@ -37,31 +37,10 @@
         <w:framePr w:wrap="notBeside" w:x="1689" w:y="1513"/>
       </w:pPr>
       <w:r>
-        <w:t xml:space="preserve">Debsankar Mukhopadhyay, </w:t>
-      </w:r>
-      <w:proofErr w:type="spellStart"/>
-      <w:r>
-        <w:t>Vasim</w:t>
-      </w:r>
-      <w:proofErr w:type="spellEnd"/>
-      <w:r>
-        <w:t xml:space="preserve"> </w:t>
-      </w:r>
-      <w:proofErr w:type="spellStart"/>
-      <w:r>
-        <w:t>Saikh</w:t>
-      </w:r>
-      <w:proofErr w:type="spellEnd"/>
-      <w:r>
-        <w:t xml:space="preserve">, </w:t>
-      </w:r>
-      <w:proofErr w:type="spellStart"/>
-      <w:r>
-        <w:t>Pravanjan</w:t>
-      </w:r>
-      <w:proofErr w:type="spellEnd"/>
-      <w:r>
-        <w:t xml:space="preserve"> Trivedi, William </w:t>
+        <w:t xml:space="preserve">Debsankar Mukhopadhyay, Vasim Saikh, </w:t>
+      </w:r>
+      <w:r>
+        <w:t xml:space="preserve">Pravanjan Trivedi, William </w:t>
       </w:r>
       <w:r>
         <w:t>Yerkes</w:t>
@@ -100,23 +79,10 @@
         <w:t>—</w:t>
       </w:r>
       <w:r>
-        <w:t xml:space="preserve">A simplified version of the </w:t>
-      </w:r>
-      <w:proofErr w:type="spellStart"/>
-      <w:r>
-        <w:t>UTKFace</w:t>
-      </w:r>
-      <w:proofErr w:type="spellEnd"/>
-      <w:r>
-        <w:t xml:space="preserve"> dataset have been used to determine gender, ethnicity, and age of the images based on a multi-output Convolutional Neural Network Model. An attempt has also been made to identify the facial expressions using OpenCV </w:t>
-      </w:r>
-      <w:proofErr w:type="spellStart"/>
-      <w:r>
-        <w:t>Haar</w:t>
-      </w:r>
-      <w:proofErr w:type="spellEnd"/>
-      <w:r>
-        <w:t xml:space="preserve"> Cascade models. Our CNN model runs successfully and exhibits an ability to identify the features from the images within reasonable accuracy and error metrics.</w:t>
+        <w:t xml:space="preserve">A simplified version of the UTKFace dataset have been used to determine gender, ethnicity, and age of the images based on a multi-output Convolutional Neural Network Model. An attempt has also been made to identify the facial expressions using OpenCV </w:t>
+      </w:r>
+      <w:r>
+        <w:t>Haar Cascade models. Our CNN model runs successfully and exhibits an ability to identify the features from the images within reasonable accuracy and error metrics.</w:t>
       </w:r>
     </w:p>
     <w:p/>
@@ -479,15 +445,7 @@
         <w:t xml:space="preserve"> described in Section III. After that, the Section IV will concentrate on </w:t>
       </w:r>
       <w:r>
-        <w:t xml:space="preserve">the data, results, and discussions. Conclusion and </w:t>
-      </w:r>
-      <w:proofErr w:type="gramStart"/>
-      <w:r>
-        <w:t>future outlook</w:t>
-      </w:r>
-      <w:proofErr w:type="gramEnd"/>
-      <w:r>
-        <w:t xml:space="preserve"> will be presented in Section </w:t>
+        <w:t xml:space="preserve">the data, results, and discussions. Conclusion and future outlook will be presented in Section </w:t>
       </w:r>
       <w:r>
         <w:t xml:space="preserve">V. </w:t>
@@ -617,15 +575,7 @@
         <w:t xml:space="preserve">A comparative analysis of the age estimation </w:t>
       </w:r>
       <w:r>
-        <w:t xml:space="preserve">techniques using deep learning was done by </w:t>
-      </w:r>
-      <w:proofErr w:type="spellStart"/>
-      <w:r>
-        <w:t>Othmani</w:t>
-      </w:r>
-      <w:proofErr w:type="spellEnd"/>
-      <w:r>
-        <w:t xml:space="preserve"> et al </w:t>
+        <w:t xml:space="preserve">techniques using deep learning was done by Othmani et al </w:t>
       </w:r>
       <w:sdt>
         <w:sdtPr>
@@ -751,15 +701,7 @@
         <w:t xml:space="preserve">accuracy in predicting age and gender </w:t>
       </w:r>
       <w:r>
-        <w:t xml:space="preserve">from MORPH-II and </w:t>
-      </w:r>
-      <w:proofErr w:type="spellStart"/>
-      <w:r>
-        <w:t>Adience</w:t>
-      </w:r>
-      <w:proofErr w:type="spellEnd"/>
-      <w:r>
-        <w:t xml:space="preserve"> Benchmark datasets.</w:t>
+        <w:t>from MORPH-II and Adience Benchmark datasets.</w:t>
       </w:r>
       <w:r>
         <w:t xml:space="preserve"> </w:t>
@@ -783,15 +725,7 @@
         <w:t xml:space="preserve">pretraining, mono or multi-task training strategies, and the target age </w:t>
       </w:r>
       <w:r>
-        <w:t xml:space="preserve">encoding and loss functions were carefully tuned by </w:t>
-      </w:r>
-      <w:proofErr w:type="spellStart"/>
-      <w:r>
-        <w:t>Antipov</w:t>
-      </w:r>
-      <w:proofErr w:type="spellEnd"/>
-      <w:r>
-        <w:t xml:space="preserve"> et al to accomplish as good as 100% </w:t>
+        <w:t xml:space="preserve">encoding and loss functions were carefully tuned by Antipov et al to accomplish as good as 100% </w:t>
       </w:r>
       <w:r>
         <w:t xml:space="preserve">gender and age prediction accuracies </w:t>
@@ -888,15 +822,7 @@
         <w:t xml:space="preserve">facial expressions using </w:t>
       </w:r>
       <w:r>
-        <w:t xml:space="preserve">the </w:t>
-      </w:r>
-      <w:proofErr w:type="spellStart"/>
-      <w:r>
-        <w:t>Haar</w:t>
-      </w:r>
-      <w:proofErr w:type="spellEnd"/>
-      <w:r>
-        <w:t xml:space="preserve"> Cascade</w:t>
+        <w:t>the Haar Cascade</w:t>
       </w:r>
       <w:r>
         <w:t>s</w:t>
@@ -905,15 +831,7 @@
         <w:t xml:space="preserve"> method</w:t>
       </w:r>
       <w:r>
-        <w:t xml:space="preserve">. </w:t>
-      </w:r>
-      <w:proofErr w:type="spellStart"/>
-      <w:r>
-        <w:t>Haar</w:t>
-      </w:r>
-      <w:proofErr w:type="spellEnd"/>
-      <w:r>
-        <w:t xml:space="preserve"> Cascades </w:t>
+        <w:t xml:space="preserve">. Haar Cascades </w:t>
       </w:r>
       <w:r>
         <w:t xml:space="preserve">are </w:t>
@@ -1159,15 +1077,7 @@
         <w:t>a CNN multi-output model to esti</w:t>
       </w:r>
       <w:r>
-        <w:t xml:space="preserve">mate the data features, </w:t>
-      </w:r>
-      <w:proofErr w:type="spellStart"/>
-      <w:r>
-        <w:t>i.e</w:t>
-      </w:r>
-      <w:proofErr w:type="spellEnd"/>
-      <w:r>
-        <w:t xml:space="preserve">, the age, ethnicity and gender, and (b) </w:t>
+        <w:t xml:space="preserve">mate the data features, i.e, the age, ethnicity and gender, and (b) </w:t>
       </w:r>
       <w:r>
         <w:t xml:space="preserve">define a mixed variable combining a scaled </w:t>
@@ -1179,12 +1089,13 @@
     <w:p>
       <w:pPr>
         <w:ind w:firstLine="202"/>
-      </w:pPr>
-      <w:r>
-        <w:t xml:space="preserve">The mixed variable was constructed by scaling the gender and ethnicity variables by multiplying them by 1000 and 10,000, such that gender of 1 and ethnicity of 2 with age of 50 would be converted to 12050.  This was attempted with various permutations, (gender, ethnicity, age,) (ethnicity, </w:t>
-      </w:r>
-      <w:r>
-        <w:t>gender, age), (age, gender, ethnicity), (age, gender), (gender, ethnicity) etc.  Each permutation which included age failed to produce accurate results, the gender and ethnicity permutation produced results which were not as accurate as the individual models for age and ethnicity on their own.  Based upon these results we abandoned this model.</w:t>
+        <w:jc w:val="both"/>
+      </w:pPr>
+      <w:r>
+        <w:t xml:space="preserve">The mixed variable was constructed by scaling the gender and ethnicity variables by multiplying them by 1000 and 10,000, such that gender of 1 and ethnicity of 2 with age of 50 would be converted to 12050.  This was attempted with various permutations, (gender, ethnicity, age,) (ethnicity, gender, age), </w:t>
+      </w:r>
+      <w:r>
+        <w:t>(age, gender, ethnicity), (age, gender), (gender, ethnicity) etc.  Each permutation which included age failed to produce accurate results, the gender and ethnicity permutation produced results which were not as accurate as the individual models for age and ethnicity on their own.  Based upon these results we abandoned this model.</w:t>
       </w:r>
     </w:p>
     <w:p>
@@ -1246,105 +1157,74 @@
         <w:t>the output is often found to be an issue with this approach</w:t>
       </w:r>
       <w:r>
-        <w:t xml:space="preserve"> associated with the data veracity. In our case</w:t>
-      </w:r>
-      <w:proofErr w:type="gramStart"/>
-      <w:r>
-        <w:t>, in particular, the</w:t>
-      </w:r>
-      <w:proofErr w:type="gramEnd"/>
-      <w:r>
-        <w:t xml:space="preserve"> inherent noises</w:t>
-      </w:r>
-      <w:r>
-        <w:t xml:space="preserve"> and biases in the dataset can affect the quality of our final predictions. However, within a realm of </w:t>
-      </w:r>
-      <w:proofErr w:type="spellStart"/>
-      <w:r>
-        <w:t>Keras</w:t>
-      </w:r>
-      <w:proofErr w:type="spellEnd"/>
+        <w:t xml:space="preserve"> associated with the data veracity. In our case, the inherent noises</w:t>
+      </w:r>
+      <w:r>
+        <w:t xml:space="preserve"> and biases in the dataset can affect the quality of our final predictions. However, within a realm of Keras </w:t>
+      </w:r>
+      <w:r>
+        <w:t xml:space="preserve">architecture, it is straight forward to define separate loss functions with </w:t>
+      </w:r>
+      <w:r>
+        <w:t xml:space="preserve">different weights for different outputs. </w:t>
+      </w:r>
+    </w:p>
+    <w:p>
+      <w:pPr>
+        <w:pStyle w:val="Text"/>
+      </w:pPr>
+      <w:r>
+        <w:t xml:space="preserve">We have implemented </w:t>
+      </w:r>
+      <w:r>
+        <w:t xml:space="preserve">the multi-output </w:t>
+      </w:r>
+      <w:r>
+        <w:t>CNN models in two different fashions.</w:t>
+      </w:r>
+      <w:r>
+        <w:t xml:space="preserve"> The first model (Fig 2a) comprises three different branches for age, ethnicity, and gender features each with a common hidden layer. The second model, on the other hand, includes the common hidden layer to process the input data before that is passed on to the specific branches (Fig 2b).</w:t>
+      </w:r>
+    </w:p>
+    <w:p>
+      <w:pPr>
+        <w:pStyle w:val="Text"/>
+      </w:pPr>
+      <w:r>
+        <w:t xml:space="preserve">In either model, </w:t>
+      </w:r>
+      <w:r>
+        <w:t xml:space="preserve">we have defined </w:t>
+      </w:r>
+      <w:r>
+        <w:t xml:space="preserve">a </w:t>
+      </w:r>
+      <w:r>
+        <w:t>default</w:t>
+      </w:r>
+      <w:r>
+        <w:t xml:space="preserve"> structure of our convolutional layers based on a Conv2D layer with a RE</w:t>
+      </w:r>
+      <w:r>
+        <w:t xml:space="preserve">LU activation </w:t>
+      </w:r>
+      <w:r>
+        <w:t>function, a</w:t>
+      </w:r>
+      <w:r>
+        <w:t xml:space="preserve"> BatchNormalization layer</w:t>
+      </w:r>
+      <w:r>
+        <w:t>,</w:t>
+      </w:r>
       <w:r>
         <w:t xml:space="preserve"> </w:t>
       </w:r>
       <w:r>
-        <w:t xml:space="preserve">architecture, it is straight forward to define separate loss functions with </w:t>
-      </w:r>
-      <w:r>
-        <w:t xml:space="preserve">different weights for different outputs. </w:t>
-      </w:r>
-    </w:p>
-    <w:p>
-      <w:pPr>
-        <w:pStyle w:val="Text"/>
-      </w:pPr>
-      <w:r>
-        <w:t>We have implemented CNN models in two different fashions, as illustrated in Fig 2a and Fig 2b.</w:t>
-      </w:r>
-    </w:p>
-    <w:p>
-      <w:pPr>
-        <w:pStyle w:val="Text"/>
-      </w:pPr>
-      <w:r>
-        <w:t xml:space="preserve">We defined three branches of our CNN model – age, gender, and ethnicity. </w:t>
-      </w:r>
-      <w:r>
-        <w:t xml:space="preserve">In one of our studies, we have defined </w:t>
-      </w:r>
-      <w:r>
-        <w:t xml:space="preserve">a </w:t>
-      </w:r>
-      <w:proofErr w:type="spellStart"/>
-      <w:r>
-        <w:t>defauklt</w:t>
-      </w:r>
-      <w:proofErr w:type="spellEnd"/>
-      <w:r>
-        <w:t xml:space="preserve"> structure of our convolutional layers based on a Conv2D layer with a RE</w:t>
-      </w:r>
-      <w:r>
-        <w:t xml:space="preserve">LU activation </w:t>
-      </w:r>
-      <w:r>
-        <w:t>function, a</w:t>
-      </w:r>
-      <w:r>
-        <w:t xml:space="preserve"> </w:t>
-      </w:r>
-      <w:proofErr w:type="spellStart"/>
-      <w:r>
-        <w:t>BatchNormalization</w:t>
-      </w:r>
-      <w:proofErr w:type="spellEnd"/>
-      <w:r>
-        <w:t xml:space="preserve"> layer</w:t>
-      </w:r>
-      <w:r>
-        <w:t>,</w:t>
-      </w:r>
-      <w:r>
-        <w:t xml:space="preserve"> </w:t>
-      </w:r>
-      <w:r>
-        <w:t xml:space="preserve">a </w:t>
-      </w:r>
-      <w:proofErr w:type="spellStart"/>
-      <w:r>
-        <w:t>MaxPooling</w:t>
-      </w:r>
-      <w:proofErr w:type="spellEnd"/>
-      <w:r>
-        <w:t xml:space="preserve"> and a Dropout layer. For each branch, these default layers are then followed by a </w:t>
-      </w:r>
-      <w:r>
-        <w:t>Dense layer. The architecture of the model is schematically shown in Fig 2</w:t>
-      </w:r>
-      <w:r>
-        <w:t>a</w:t>
-      </w:r>
-      <w:r>
-        <w:t>.</w:t>
+        <w:t xml:space="preserve">a MaxPooling and a Dropout layer. For each branch, these default layers are then followed by a </w:t>
+      </w:r>
+      <w:r>
+        <w:t xml:space="preserve">Dense layer. </w:t>
       </w:r>
     </w:p>
     <w:p>
@@ -1580,66 +1460,21 @@
           <w:i w:val="0"/>
           <w:iCs w:val="0"/>
         </w:rPr>
-        <w:fldChar w:fldCharType="begin"/>
-      </w:r>
-      <w:r>
-        <w:rPr>
-          <w:i w:val="0"/>
-          <w:iCs w:val="0"/>
-        </w:rPr>
-        <w:instrText xml:space="preserve"> SEQ Figure \* ARABIC </w:instrText>
-      </w:r>
-      <w:r>
-        <w:rPr>
-          <w:i w:val="0"/>
-          <w:iCs w:val="0"/>
-        </w:rPr>
-        <w:fldChar w:fldCharType="separate"/>
-      </w:r>
-      <w:r>
-        <w:rPr>
-          <w:i w:val="0"/>
-          <w:iCs w:val="0"/>
-          <w:noProof/>
-        </w:rPr>
-        <w:t>3</w:t>
-      </w:r>
-      <w:r>
-        <w:rPr>
-          <w:i w:val="0"/>
-          <w:iCs w:val="0"/>
-        </w:rPr>
-        <w:fldChar w:fldCharType="end"/>
-      </w:r>
-      <w:r>
-        <w:rPr>
-          <w:i w:val="0"/>
-          <w:iCs w:val="0"/>
-        </w:rPr>
-        <w:t>b: (Model 2</w:t>
-      </w:r>
-      <w:proofErr w:type="gramStart"/>
-      <w:r>
-        <w:rPr>
-          <w:i w:val="0"/>
-          <w:iCs w:val="0"/>
-        </w:rPr>
-        <w:t xml:space="preserve">)  </w:t>
-      </w:r>
-      <w:r>
-        <w:rPr>
-          <w:i w:val="0"/>
-          <w:iCs w:val="0"/>
-        </w:rPr>
-        <w:t>Multiple</w:t>
-      </w:r>
-      <w:proofErr w:type="gramEnd"/>
-      <w:r>
-        <w:rPr>
-          <w:i w:val="0"/>
-          <w:iCs w:val="0"/>
-        </w:rPr>
-        <w:t>-Output CNN architecture for age, ethnicity and gender prediction.</w:t>
+        <w:t>2</w:t>
+      </w:r>
+      <w:r>
+        <w:rPr>
+          <w:i w:val="0"/>
+          <w:iCs w:val="0"/>
+        </w:rPr>
+        <w:t xml:space="preserve">b: (Model 2)  </w:t>
+      </w:r>
+      <w:r>
+        <w:rPr>
+          <w:i w:val="0"/>
+          <w:iCs w:val="0"/>
+        </w:rPr>
+        <w:t>Multiple-Output CNN architecture for age, ethnicity and gender prediction.</w:t>
       </w:r>
     </w:p>
     <w:p>
@@ -1657,15 +1492,7 @@
         <w:pStyle w:val="Text"/>
       </w:pPr>
       <w:r>
-        <w:t>We have used a “</w:t>
-      </w:r>
-      <w:proofErr w:type="spellStart"/>
-      <w:r>
-        <w:t>Softmax</w:t>
-      </w:r>
-      <w:proofErr w:type="spellEnd"/>
-      <w:r>
-        <w:t xml:space="preserve">” activation function </w:t>
+        <w:t xml:space="preserve">We have used a “Softmax” activation function </w:t>
       </w:r>
       <w:r>
         <w:t xml:space="preserve">for ethnicity output as it is expected to yield different classes in the data. The </w:t>
@@ -1700,23 +1527,10 @@
         <w:t xml:space="preserve">multi-variate loss functions: Mean </w:t>
       </w:r>
       <w:r>
-        <w:t xml:space="preserve">Squared Error (MSE) for age, </w:t>
-      </w:r>
-      <w:proofErr w:type="spellStart"/>
-      <w:r>
-        <w:t>categorical_crossentropy</w:t>
-      </w:r>
-      <w:proofErr w:type="spellEnd"/>
-      <w:r>
-        <w:t xml:space="preserve"> for ethnicity, and </w:t>
-      </w:r>
-      <w:proofErr w:type="spellStart"/>
-      <w:r>
-        <w:t>binary_crossentropy</w:t>
-      </w:r>
-      <w:proofErr w:type="spellEnd"/>
-      <w:r>
-        <w:t xml:space="preserve"> for gender features. The choice of loss functions, again, emphasizes the respective natures of the </w:t>
+        <w:t xml:space="preserve">Squared Error (MSE) for age, categorical_crossentropy for ethnicity, and </w:t>
+      </w:r>
+      <w:r>
+        <w:t xml:space="preserve">binary_crossentropy for gender features. The choice of loss functions, again, emphasizes the respective natures of the </w:t>
       </w:r>
       <w:r>
         <w:t xml:space="preserve">features. We have assigned a set of loss-weights </w:t>
@@ -1804,36 +1618,7 @@
           <w:i w:val="0"/>
           <w:iCs w:val="0"/>
         </w:rPr>
-        <w:fldChar w:fldCharType="begin"/>
-      </w:r>
-      <w:r>
-        <w:rPr>
-          <w:i w:val="0"/>
-          <w:iCs w:val="0"/>
-        </w:rPr>
-        <w:instrText xml:space="preserve"> SEQ Figure \* ARABIC </w:instrText>
-      </w:r>
-      <w:r>
-        <w:rPr>
-          <w:i w:val="0"/>
-          <w:iCs w:val="0"/>
-        </w:rPr>
-        <w:fldChar w:fldCharType="separate"/>
-      </w:r>
-      <w:r>
-        <w:rPr>
-          <w:i w:val="0"/>
-          <w:iCs w:val="0"/>
-          <w:noProof/>
-        </w:rPr>
-        <w:t>4</w:t>
-      </w:r>
-      <w:r>
-        <w:rPr>
-          <w:i w:val="0"/>
-          <w:iCs w:val="0"/>
-        </w:rPr>
-        <w:fldChar w:fldCharType="end"/>
+        <w:t>3</w:t>
       </w:r>
       <w:r>
         <w:rPr>
@@ -1913,15 +1698,7 @@
         <w:jc w:val="both"/>
       </w:pPr>
       <w:r>
-        <w:t xml:space="preserve">Dataset: We have used a simplified version of the </w:t>
-      </w:r>
-      <w:proofErr w:type="spellStart"/>
-      <w:r>
-        <w:t>UTKFace</w:t>
-      </w:r>
-      <w:proofErr w:type="spellEnd"/>
-      <w:r>
-        <w:t xml:space="preserve"> Dataset which is a “large-scale face dataset with long age span” </w:t>
+        <w:t xml:space="preserve">Dataset: We have used a simplified version of the UTKFace Dataset which is a “large-scale face dataset with long age span” </w:t>
       </w:r>
       <w:sdt>
         <w:sdtPr>
@@ -2050,36 +1827,7 @@
           <w:i w:val="0"/>
           <w:iCs w:val="0"/>
         </w:rPr>
-        <w:fldChar w:fldCharType="begin"/>
-      </w:r>
-      <w:r>
-        <w:rPr>
-          <w:i w:val="0"/>
-          <w:iCs w:val="0"/>
-        </w:rPr>
-        <w:instrText xml:space="preserve"> SEQ Figure \* ARABIC </w:instrText>
-      </w:r>
-      <w:r>
-        <w:rPr>
-          <w:i w:val="0"/>
-          <w:iCs w:val="0"/>
-        </w:rPr>
-        <w:fldChar w:fldCharType="separate"/>
-      </w:r>
-      <w:r>
-        <w:rPr>
-          <w:i w:val="0"/>
-          <w:iCs w:val="0"/>
-          <w:noProof/>
-        </w:rPr>
-        <w:t>5</w:t>
-      </w:r>
-      <w:r>
-        <w:rPr>
-          <w:i w:val="0"/>
-          <w:iCs w:val="0"/>
-        </w:rPr>
-        <w:fldChar w:fldCharType="end"/>
+        <w:t>4</w:t>
       </w:r>
       <w:r>
         <w:rPr>
@@ -2101,15 +1849,7 @@
         <w:jc w:val="both"/>
       </w:pPr>
       <w:r>
-        <w:t xml:space="preserve">While the simplified data uses numeric labels for ethnicity and gender, we have retrieved the actual ethnicity and gender specification from the </w:t>
-      </w:r>
-      <w:proofErr w:type="spellStart"/>
-      <w:r>
-        <w:t>UTKFace</w:t>
-      </w:r>
-      <w:proofErr w:type="spellEnd"/>
-      <w:r>
-        <w:t xml:space="preserve"> descriptions</w:t>
+        <w:t>While the simplified data uses numeric labels for ethnicity and gender, we have retrieved the actual ethnicity and gender specification from the UTKFace descriptions</w:t>
       </w:r>
       <w:r>
         <w:t xml:space="preserve"> as shown in Table 1-2.</w:t>
@@ -2435,36 +2175,7 @@
           <w:i w:val="0"/>
           <w:iCs w:val="0"/>
         </w:rPr>
-        <w:fldChar w:fldCharType="begin"/>
-      </w:r>
-      <w:r>
-        <w:rPr>
-          <w:i w:val="0"/>
-          <w:iCs w:val="0"/>
-        </w:rPr>
-        <w:instrText xml:space="preserve"> SEQ Figure \* ARABIC </w:instrText>
-      </w:r>
-      <w:r>
-        <w:rPr>
-          <w:i w:val="0"/>
-          <w:iCs w:val="0"/>
-        </w:rPr>
-        <w:fldChar w:fldCharType="separate"/>
-      </w:r>
-      <w:r>
-        <w:rPr>
-          <w:i w:val="0"/>
-          <w:iCs w:val="0"/>
-          <w:noProof/>
-        </w:rPr>
-        <w:t>6</w:t>
-      </w:r>
-      <w:r>
-        <w:rPr>
-          <w:i w:val="0"/>
-          <w:iCs w:val="0"/>
-        </w:rPr>
-        <w:fldChar w:fldCharType="end"/>
+        <w:t>5</w:t>
       </w:r>
       <w:r>
         <w:rPr>
@@ -2560,7 +2271,7 @@
           <w:iCs w:val="0"/>
           <w:noProof/>
         </w:rPr>
-        <w:t>7</w:t>
+        <w:t>3</w:t>
       </w:r>
       <w:r>
         <w:rPr>
@@ -2644,36 +2355,7 @@
           <w:i w:val="0"/>
           <w:iCs w:val="0"/>
         </w:rPr>
-        <w:fldChar w:fldCharType="begin"/>
-      </w:r>
-      <w:r>
-        <w:rPr>
-          <w:i w:val="0"/>
-          <w:iCs w:val="0"/>
-        </w:rPr>
-        <w:instrText xml:space="preserve"> SEQ Figure \* ARABIC </w:instrText>
-      </w:r>
-      <w:r>
-        <w:rPr>
-          <w:i w:val="0"/>
-          <w:iCs w:val="0"/>
-        </w:rPr>
-        <w:fldChar w:fldCharType="separate"/>
-      </w:r>
-      <w:r>
-        <w:rPr>
-          <w:i w:val="0"/>
-          <w:iCs w:val="0"/>
-          <w:noProof/>
-        </w:rPr>
-        <w:t>8</w:t>
-      </w:r>
-      <w:r>
-        <w:rPr>
-          <w:i w:val="0"/>
-          <w:iCs w:val="0"/>
-        </w:rPr>
-        <w:fldChar w:fldCharType="end"/>
+        <w:t>6</w:t>
       </w:r>
       <w:r>
         <w:rPr>
@@ -2696,15 +2378,7 @@
         <w:jc w:val="both"/>
       </w:pPr>
       <w:r>
-        <w:t xml:space="preserve">Results and Discussions: In this project, we split our data into three ensembles, namely, train, validation, and test. The dataset used for training contains 70% of the data making our </w:t>
-      </w:r>
-      <w:proofErr w:type="spellStart"/>
-      <w:r>
-        <w:t>train_test_split</w:t>
-      </w:r>
-      <w:proofErr w:type="spellEnd"/>
-      <w:r>
-        <w:t xml:space="preserve"> to be 0.7. The test samples contain the remaining 30% of the data. The training dataset is further split in 70:30 proportions for the actual training data and validation datasets. As a next step, we have used our model described in the last section. </w:t>
+        <w:t xml:space="preserve">Results and Discussions: In this project, we split our data into three ensembles, namely, train, validation, and test. The dataset used for training contains 70% of the data making our train_test_split to be 0.7. The test samples contain the remaining 30% of the data. The training dataset is further split in 70:30 proportions for the actual training data and validation datasets. As a next step, we have used our model described in the last section. </w:t>
       </w:r>
     </w:p>
     <w:p>
@@ -2761,10 +2435,12 @@
           <w:szCs w:val="21"/>
           <w:shd w:val="clear" w:color="auto" w:fill="FFFFFF"/>
         </w:rPr>
-        <w:t>'</w:t>
-      </w:r>
-      <w:proofErr w:type="spellStart"/>
-      <w:r>
+        <w:t xml:space="preserve">'age_output_loss', 'ethnicity_output_loss', 'gender_output_loss', 'age_output_mae', 'ethnicity_output_accuracy', 'gender_output_accuracy', </w:t>
+      </w:r>
+    </w:p>
+    <w:p>
+      <w:pPr>
+        <w:jc w:val="both"/>
         <w:rPr>
           <w:rFonts w:ascii="Courier New" w:hAnsi="Courier New" w:cs="Courier New"/>
           <w:color w:val="212121"/>
@@ -2772,9 +2448,7 @@
           <w:szCs w:val="21"/>
           <w:shd w:val="clear" w:color="auto" w:fill="FFFFFF"/>
         </w:rPr>
-        <w:t>age_output_loss</w:t>
-      </w:r>
-      <w:proofErr w:type="spellEnd"/>
+      </w:pPr>
       <w:r>
         <w:rPr>
           <w:rFonts w:ascii="Courier New" w:hAnsi="Courier New" w:cs="Courier New"/>
@@ -2783,9 +2457,13 @@
           <w:szCs w:val="21"/>
           <w:shd w:val="clear" w:color="auto" w:fill="FFFFFF"/>
         </w:rPr>
-        <w:t>', '</w:t>
-      </w:r>
-      <w:proofErr w:type="spellStart"/>
+        <w:t xml:space="preserve">'val_loss', </w:t>
+      </w:r>
+    </w:p>
+    <w:p>
+      <w:pPr>
+        <w:jc w:val="both"/>
+      </w:pPr>
       <w:r>
         <w:rPr>
           <w:rFonts w:ascii="Courier New" w:hAnsi="Courier New" w:cs="Courier New"/>
@@ -2794,297 +2472,20 @@
           <w:szCs w:val="21"/>
           <w:shd w:val="clear" w:color="auto" w:fill="FFFFFF"/>
         </w:rPr>
-        <w:t>ethnicity_output_loss</w:t>
-      </w:r>
-      <w:proofErr w:type="spellEnd"/>
-      <w:r>
-        <w:rPr>
-          <w:rFonts w:ascii="Courier New" w:hAnsi="Courier New" w:cs="Courier New"/>
-          <w:color w:val="212121"/>
-          <w:sz w:val="21"/>
-          <w:szCs w:val="21"/>
-          <w:shd w:val="clear" w:color="auto" w:fill="FFFFFF"/>
-        </w:rPr>
-        <w:t>', '</w:t>
-      </w:r>
-      <w:proofErr w:type="spellStart"/>
-      <w:r>
-        <w:rPr>
-          <w:rFonts w:ascii="Courier New" w:hAnsi="Courier New" w:cs="Courier New"/>
-          <w:color w:val="212121"/>
-          <w:sz w:val="21"/>
-          <w:szCs w:val="21"/>
-          <w:shd w:val="clear" w:color="auto" w:fill="FFFFFF"/>
-        </w:rPr>
-        <w:t>gender_output_loss</w:t>
-      </w:r>
-      <w:proofErr w:type="spellEnd"/>
-      <w:r>
-        <w:rPr>
-          <w:rFonts w:ascii="Courier New" w:hAnsi="Courier New" w:cs="Courier New"/>
-          <w:color w:val="212121"/>
-          <w:sz w:val="21"/>
-          <w:szCs w:val="21"/>
-          <w:shd w:val="clear" w:color="auto" w:fill="FFFFFF"/>
-        </w:rPr>
-        <w:t>', '</w:t>
-      </w:r>
-      <w:proofErr w:type="spellStart"/>
-      <w:r>
-        <w:rPr>
-          <w:rFonts w:ascii="Courier New" w:hAnsi="Courier New" w:cs="Courier New"/>
-          <w:color w:val="212121"/>
-          <w:sz w:val="21"/>
-          <w:szCs w:val="21"/>
-          <w:shd w:val="clear" w:color="auto" w:fill="FFFFFF"/>
-        </w:rPr>
-        <w:t>age_output_mae</w:t>
-      </w:r>
-      <w:proofErr w:type="spellEnd"/>
-      <w:r>
-        <w:rPr>
-          <w:rFonts w:ascii="Courier New" w:hAnsi="Courier New" w:cs="Courier New"/>
-          <w:color w:val="212121"/>
-          <w:sz w:val="21"/>
-          <w:szCs w:val="21"/>
-          <w:shd w:val="clear" w:color="auto" w:fill="FFFFFF"/>
-        </w:rPr>
-        <w:t>', '</w:t>
-      </w:r>
-      <w:proofErr w:type="spellStart"/>
-      <w:r>
-        <w:rPr>
-          <w:rFonts w:ascii="Courier New" w:hAnsi="Courier New" w:cs="Courier New"/>
-          <w:color w:val="212121"/>
-          <w:sz w:val="21"/>
-          <w:szCs w:val="21"/>
-          <w:shd w:val="clear" w:color="auto" w:fill="FFFFFF"/>
-        </w:rPr>
-        <w:t>ethnicity_output_accuracy</w:t>
-      </w:r>
-      <w:proofErr w:type="spellEnd"/>
-      <w:r>
-        <w:rPr>
-          <w:rFonts w:ascii="Courier New" w:hAnsi="Courier New" w:cs="Courier New"/>
-          <w:color w:val="212121"/>
-          <w:sz w:val="21"/>
-          <w:szCs w:val="21"/>
-          <w:shd w:val="clear" w:color="auto" w:fill="FFFFFF"/>
-        </w:rPr>
-        <w:t>', '</w:t>
-      </w:r>
-      <w:proofErr w:type="spellStart"/>
-      <w:r>
-        <w:rPr>
-          <w:rFonts w:ascii="Courier New" w:hAnsi="Courier New" w:cs="Courier New"/>
-          <w:color w:val="212121"/>
-          <w:sz w:val="21"/>
-          <w:szCs w:val="21"/>
-          <w:shd w:val="clear" w:color="auto" w:fill="FFFFFF"/>
-        </w:rPr>
-        <w:t>gender_output_accuracy</w:t>
-      </w:r>
-      <w:proofErr w:type="spellEnd"/>
-      <w:r>
-        <w:rPr>
-          <w:rFonts w:ascii="Courier New" w:hAnsi="Courier New" w:cs="Courier New"/>
-          <w:color w:val="212121"/>
-          <w:sz w:val="21"/>
-          <w:szCs w:val="21"/>
-          <w:shd w:val="clear" w:color="auto" w:fill="FFFFFF"/>
-        </w:rPr>
-        <w:t xml:space="preserve">', </w:t>
+        <w:t>'val_age_output_loss', 'val_ethnicity_output_loss', 'val_gender_output_loss', 'val_age_output_mae', 'val_ethnicity_output_accuracy', 'val_gender_output_accuracy'</w:t>
       </w:r>
     </w:p>
     <w:p>
       <w:pPr>
         <w:jc w:val="both"/>
-        <w:rPr>
-          <w:rFonts w:ascii="Courier New" w:hAnsi="Courier New" w:cs="Courier New"/>
-          <w:color w:val="212121"/>
-          <w:sz w:val="21"/>
-          <w:szCs w:val="21"/>
-          <w:shd w:val="clear" w:color="auto" w:fill="FFFFFF"/>
-        </w:rPr>
-      </w:pPr>
-      <w:r>
-        <w:rPr>
-          <w:rFonts w:ascii="Courier New" w:hAnsi="Courier New" w:cs="Courier New"/>
-          <w:color w:val="212121"/>
-          <w:sz w:val="21"/>
-          <w:szCs w:val="21"/>
-          <w:shd w:val="clear" w:color="auto" w:fill="FFFFFF"/>
-        </w:rPr>
-        <w:t>'</w:t>
-      </w:r>
-      <w:proofErr w:type="spellStart"/>
-      <w:r>
-        <w:rPr>
-          <w:rFonts w:ascii="Courier New" w:hAnsi="Courier New" w:cs="Courier New"/>
-          <w:color w:val="212121"/>
-          <w:sz w:val="21"/>
-          <w:szCs w:val="21"/>
-          <w:shd w:val="clear" w:color="auto" w:fill="FFFFFF"/>
-        </w:rPr>
-        <w:t>val_loss</w:t>
-      </w:r>
-      <w:proofErr w:type="spellEnd"/>
-      <w:r>
-        <w:rPr>
-          <w:rFonts w:ascii="Courier New" w:hAnsi="Courier New" w:cs="Courier New"/>
-          <w:color w:val="212121"/>
-          <w:sz w:val="21"/>
-          <w:szCs w:val="21"/>
-          <w:shd w:val="clear" w:color="auto" w:fill="FFFFFF"/>
-        </w:rPr>
-        <w:t xml:space="preserve">', </w:t>
-      </w:r>
+      </w:pPr>
     </w:p>
     <w:p>
       <w:pPr>
         <w:jc w:val="both"/>
       </w:pPr>
       <w:r>
-        <w:rPr>
-          <w:rFonts w:ascii="Courier New" w:hAnsi="Courier New" w:cs="Courier New"/>
-          <w:color w:val="212121"/>
-          <w:sz w:val="21"/>
-          <w:szCs w:val="21"/>
-          <w:shd w:val="clear" w:color="auto" w:fill="FFFFFF"/>
-        </w:rPr>
-        <w:t>'</w:t>
-      </w:r>
-      <w:proofErr w:type="spellStart"/>
-      <w:r>
-        <w:rPr>
-          <w:rFonts w:ascii="Courier New" w:hAnsi="Courier New" w:cs="Courier New"/>
-          <w:color w:val="212121"/>
-          <w:sz w:val="21"/>
-          <w:szCs w:val="21"/>
-          <w:shd w:val="clear" w:color="auto" w:fill="FFFFFF"/>
-        </w:rPr>
-        <w:t>val_age_output_loss</w:t>
-      </w:r>
-      <w:proofErr w:type="spellEnd"/>
-      <w:r>
-        <w:rPr>
-          <w:rFonts w:ascii="Courier New" w:hAnsi="Courier New" w:cs="Courier New"/>
-          <w:color w:val="212121"/>
-          <w:sz w:val="21"/>
-          <w:szCs w:val="21"/>
-          <w:shd w:val="clear" w:color="auto" w:fill="FFFFFF"/>
-        </w:rPr>
-        <w:t>', '</w:t>
-      </w:r>
-      <w:proofErr w:type="spellStart"/>
-      <w:r>
-        <w:rPr>
-          <w:rFonts w:ascii="Courier New" w:hAnsi="Courier New" w:cs="Courier New"/>
-          <w:color w:val="212121"/>
-          <w:sz w:val="21"/>
-          <w:szCs w:val="21"/>
-          <w:shd w:val="clear" w:color="auto" w:fill="FFFFFF"/>
-        </w:rPr>
-        <w:t>val_ethnicity_output_loss</w:t>
-      </w:r>
-      <w:proofErr w:type="spellEnd"/>
-      <w:r>
-        <w:rPr>
-          <w:rFonts w:ascii="Courier New" w:hAnsi="Courier New" w:cs="Courier New"/>
-          <w:color w:val="212121"/>
-          <w:sz w:val="21"/>
-          <w:szCs w:val="21"/>
-          <w:shd w:val="clear" w:color="auto" w:fill="FFFFFF"/>
-        </w:rPr>
-        <w:t>', '</w:t>
-      </w:r>
-      <w:proofErr w:type="spellStart"/>
-      <w:r>
-        <w:rPr>
-          <w:rFonts w:ascii="Courier New" w:hAnsi="Courier New" w:cs="Courier New"/>
-          <w:color w:val="212121"/>
-          <w:sz w:val="21"/>
-          <w:szCs w:val="21"/>
-          <w:shd w:val="clear" w:color="auto" w:fill="FFFFFF"/>
-        </w:rPr>
-        <w:t>val_gender_output_loss</w:t>
-      </w:r>
-      <w:proofErr w:type="spellEnd"/>
-      <w:r>
-        <w:rPr>
-          <w:rFonts w:ascii="Courier New" w:hAnsi="Courier New" w:cs="Courier New"/>
-          <w:color w:val="212121"/>
-          <w:sz w:val="21"/>
-          <w:szCs w:val="21"/>
-          <w:shd w:val="clear" w:color="auto" w:fill="FFFFFF"/>
-        </w:rPr>
-        <w:t>', '</w:t>
-      </w:r>
-      <w:proofErr w:type="spellStart"/>
-      <w:r>
-        <w:rPr>
-          <w:rFonts w:ascii="Courier New" w:hAnsi="Courier New" w:cs="Courier New"/>
-          <w:color w:val="212121"/>
-          <w:sz w:val="21"/>
-          <w:szCs w:val="21"/>
-          <w:shd w:val="clear" w:color="auto" w:fill="FFFFFF"/>
-        </w:rPr>
-        <w:t>val_age_output_mae</w:t>
-      </w:r>
-      <w:proofErr w:type="spellEnd"/>
-      <w:r>
-        <w:rPr>
-          <w:rFonts w:ascii="Courier New" w:hAnsi="Courier New" w:cs="Courier New"/>
-          <w:color w:val="212121"/>
-          <w:sz w:val="21"/>
-          <w:szCs w:val="21"/>
-          <w:shd w:val="clear" w:color="auto" w:fill="FFFFFF"/>
-        </w:rPr>
-        <w:t>', '</w:t>
-      </w:r>
-      <w:proofErr w:type="spellStart"/>
-      <w:r>
-        <w:rPr>
-          <w:rFonts w:ascii="Courier New" w:hAnsi="Courier New" w:cs="Courier New"/>
-          <w:color w:val="212121"/>
-          <w:sz w:val="21"/>
-          <w:szCs w:val="21"/>
-          <w:shd w:val="clear" w:color="auto" w:fill="FFFFFF"/>
-        </w:rPr>
-        <w:t>val_ethnicity_output_accuracy</w:t>
-      </w:r>
-      <w:proofErr w:type="spellEnd"/>
-      <w:r>
-        <w:rPr>
-          <w:rFonts w:ascii="Courier New" w:hAnsi="Courier New" w:cs="Courier New"/>
-          <w:color w:val="212121"/>
-          <w:sz w:val="21"/>
-          <w:szCs w:val="21"/>
-          <w:shd w:val="clear" w:color="auto" w:fill="FFFFFF"/>
-        </w:rPr>
-        <w:t>', '</w:t>
-      </w:r>
-      <w:proofErr w:type="spellStart"/>
-      <w:r>
-        <w:rPr>
-          <w:rFonts w:ascii="Courier New" w:hAnsi="Courier New" w:cs="Courier New"/>
-          <w:color w:val="212121"/>
-          <w:sz w:val="21"/>
-          <w:szCs w:val="21"/>
-          <w:shd w:val="clear" w:color="auto" w:fill="FFFFFF"/>
-        </w:rPr>
-        <w:t>val_gender_output_accuracy</w:t>
-      </w:r>
-      <w:proofErr w:type="spellEnd"/>
-      <w:r>
-        <w:rPr>
-          <w:rFonts w:ascii="Courier New" w:hAnsi="Courier New" w:cs="Courier New"/>
-          <w:color w:val="212121"/>
-          <w:sz w:val="21"/>
-          <w:szCs w:val="21"/>
-          <w:shd w:val="clear" w:color="auto" w:fill="FFFFFF"/>
-        </w:rPr>
-        <w:t>'</w:t>
+        <w:t>The keys prefixed with “val” denote the validation metrics keys while the ones without any “val” prefix are for training process.</w:t>
       </w:r>
     </w:p>
     <w:p>
@@ -3097,35 +2498,6 @@
         <w:jc w:val="both"/>
       </w:pPr>
       <w:r>
-        <w:t>The keys prefixed with “</w:t>
-      </w:r>
-      <w:proofErr w:type="spellStart"/>
-      <w:r>
-        <w:t>val</w:t>
-      </w:r>
-      <w:proofErr w:type="spellEnd"/>
-      <w:r>
-        <w:t>” denote the validation metrics keys while the ones without any “</w:t>
-      </w:r>
-      <w:proofErr w:type="spellStart"/>
-      <w:r>
-        <w:t>val</w:t>
-      </w:r>
-      <w:proofErr w:type="spellEnd"/>
-      <w:r>
-        <w:t>” prefix are for training process.</w:t>
-      </w:r>
-    </w:p>
-    <w:p>
-      <w:pPr>
-        <w:jc w:val="both"/>
-      </w:pPr>
-    </w:p>
-    <w:p>
-      <w:pPr>
-        <w:jc w:val="both"/>
-      </w:pPr>
-      <w:r>
         <w:t>The accurac</w:t>
       </w:r>
       <w:r>
@@ -3144,13 +2516,37 @@
         <w:t>are</w:t>
       </w:r>
       <w:r>
-        <w:t xml:space="preserve"> shown in Fig 8</w:t>
-      </w:r>
-      <w:r>
-        <w:t>a and Fig 8b respectively</w:t>
-      </w:r>
-      <w:r>
-        <w:t xml:space="preserve">. The plot shows an improvement of accuracy to measure the ethnicity with increasing epochs for both training and validation model fits. </w:t>
+        <w:t xml:space="preserve"> shown in Fig </w:t>
+      </w:r>
+      <w:r>
+        <w:t>8</w:t>
+      </w:r>
+      <w:r>
+        <w:t xml:space="preserve">a and Fig </w:t>
+      </w:r>
+      <w:r>
+        <w:t>8</w:t>
+      </w:r>
+      <w:r>
+        <w:t>b respectively</w:t>
+      </w:r>
+      <w:r>
+        <w:t xml:space="preserve"> for the models schematically shown in Fig 2a and Fig2b respectively</w:t>
+      </w:r>
+      <w:r>
+        <w:t>. The plot</w:t>
+      </w:r>
+      <w:r>
+        <w:t xml:space="preserve">s </w:t>
+      </w:r>
+      <w:r>
+        <w:t xml:space="preserve">show an improvement of accuracy to measure the ethnicity with increasing epochs for both training and validation </w:t>
+      </w:r>
+      <w:r>
+        <w:t>datasets</w:t>
+      </w:r>
+      <w:r>
+        <w:t xml:space="preserve">. </w:t>
       </w:r>
     </w:p>
     <w:p>
@@ -3233,36 +2629,7 @@
           <w:i w:val="0"/>
           <w:iCs w:val="0"/>
         </w:rPr>
-        <w:fldChar w:fldCharType="begin"/>
-      </w:r>
-      <w:r>
-        <w:rPr>
-          <w:i w:val="0"/>
-          <w:iCs w:val="0"/>
-        </w:rPr>
-        <w:instrText xml:space="preserve"> SEQ Figure \* ARABIC </w:instrText>
-      </w:r>
-      <w:r>
-        <w:rPr>
-          <w:i w:val="0"/>
-          <w:iCs w:val="0"/>
-        </w:rPr>
-        <w:fldChar w:fldCharType="separate"/>
-      </w:r>
-      <w:r>
-        <w:rPr>
-          <w:i w:val="0"/>
-          <w:iCs w:val="0"/>
-          <w:noProof/>
-        </w:rPr>
-        <w:t>9</w:t>
-      </w:r>
-      <w:r>
-        <w:rPr>
-          <w:i w:val="0"/>
-          <w:iCs w:val="0"/>
-        </w:rPr>
-        <w:fldChar w:fldCharType="end"/>
+        <w:t>8</w:t>
       </w:r>
       <w:r>
         <w:rPr>
@@ -3364,36 +2731,7 @@
           <w:i w:val="0"/>
           <w:iCs w:val="0"/>
         </w:rPr>
-        <w:fldChar w:fldCharType="begin"/>
-      </w:r>
-      <w:r>
-        <w:rPr>
-          <w:i w:val="0"/>
-          <w:iCs w:val="0"/>
-        </w:rPr>
-        <w:instrText xml:space="preserve"> SEQ Figure \* ARABIC </w:instrText>
-      </w:r>
-      <w:r>
-        <w:rPr>
-          <w:i w:val="0"/>
-          <w:iCs w:val="0"/>
-        </w:rPr>
-        <w:fldChar w:fldCharType="separate"/>
-      </w:r>
-      <w:r>
-        <w:rPr>
-          <w:i w:val="0"/>
-          <w:iCs w:val="0"/>
-          <w:noProof/>
-        </w:rPr>
-        <w:t>10</w:t>
-      </w:r>
-      <w:r>
-        <w:rPr>
-          <w:i w:val="0"/>
-          <w:iCs w:val="0"/>
-        </w:rPr>
-        <w:fldChar w:fldCharType="end"/>
+        <w:t>8</w:t>
       </w:r>
       <w:r>
         <w:rPr>
@@ -3433,14 +2771,46 @@
         <w:t>ies are</w:t>
       </w:r>
       <w:r>
-        <w:t xml:space="preserve"> shown in Fig 9</w:t>
-      </w:r>
-      <w:r>
-        <w:t>a and Fig 9b respectively</w:t>
+        <w:t xml:space="preserve"> shown in Fig </w:t>
+      </w:r>
+      <w:r>
+        <w:t>9</w:t>
+      </w:r>
+      <w:r>
+        <w:t xml:space="preserve">a and Fig </w:t>
+      </w:r>
+      <w:r>
+        <w:t>9</w:t>
+      </w:r>
+      <w:r>
+        <w:t>b respectively</w:t>
       </w:r>
       <w:r>
         <w:t xml:space="preserve">. </w:t>
       </w:r>
+      <w:r>
+        <w:t>We</w:t>
+      </w:r>
+      <w:r>
+        <w:t xml:space="preserve"> </w:t>
+      </w:r>
+      <w:r>
+        <w:t>find</w:t>
+      </w:r>
+      <w:r>
+        <w:t xml:space="preserve"> a similar trend as ethnicity as the accuracy increases with increasing epochs. Notably, however, the gender estimation accuracy is above or close to 90% in contrast with the same for the ethnicity, which was less than or equal to 80% for both training and validation sets</w:t>
+      </w:r>
+      <w:r>
+        <w:t xml:space="preserve"> for the Model 1</w:t>
+      </w:r>
+      <w:r>
+        <w:t>.</w:t>
+      </w:r>
+    </w:p>
+    <w:p>
+      <w:pPr>
+        <w:jc w:val="both"/>
+      </w:pPr>
     </w:p>
     <w:p>
       <w:pPr>
@@ -3521,36 +2891,7 @@
           <w:i w:val="0"/>
           <w:iCs w:val="0"/>
         </w:rPr>
-        <w:fldChar w:fldCharType="begin"/>
-      </w:r>
-      <w:r>
-        <w:rPr>
-          <w:i w:val="0"/>
-          <w:iCs w:val="0"/>
-        </w:rPr>
-        <w:instrText xml:space="preserve"> SEQ Figure \* ARABIC </w:instrText>
-      </w:r>
-      <w:r>
-        <w:rPr>
-          <w:i w:val="0"/>
-          <w:iCs w:val="0"/>
-        </w:rPr>
-        <w:fldChar w:fldCharType="separate"/>
-      </w:r>
-      <w:r>
-        <w:rPr>
-          <w:i w:val="0"/>
-          <w:iCs w:val="0"/>
-          <w:noProof/>
-        </w:rPr>
-        <w:t>11</w:t>
-      </w:r>
-      <w:r>
-        <w:rPr>
-          <w:i w:val="0"/>
-          <w:iCs w:val="0"/>
-        </w:rPr>
-        <w:fldChar w:fldCharType="end"/>
+        <w:t>9</w:t>
       </w:r>
       <w:r>
         <w:rPr>
@@ -3659,36 +3000,7 @@
           <w:i w:val="0"/>
           <w:iCs w:val="0"/>
         </w:rPr>
-        <w:fldChar w:fldCharType="begin"/>
-      </w:r>
-      <w:r>
-        <w:rPr>
-          <w:i w:val="0"/>
-          <w:iCs w:val="0"/>
-        </w:rPr>
-        <w:instrText xml:space="preserve"> SEQ Figure \* ARABIC </w:instrText>
-      </w:r>
-      <w:r>
-        <w:rPr>
-          <w:i w:val="0"/>
-          <w:iCs w:val="0"/>
-        </w:rPr>
-        <w:fldChar w:fldCharType="separate"/>
-      </w:r>
-      <w:r>
-        <w:rPr>
-          <w:i w:val="0"/>
-          <w:iCs w:val="0"/>
-          <w:noProof/>
-        </w:rPr>
-        <w:t>12</w:t>
-      </w:r>
-      <w:r>
-        <w:rPr>
-          <w:i w:val="0"/>
-          <w:iCs w:val="0"/>
-        </w:rPr>
-        <w:fldChar w:fldCharType="end"/>
+        <w:t>9</w:t>
       </w:r>
       <w:r>
         <w:rPr>
@@ -3713,33 +3025,45 @@
       </w:r>
     </w:p>
     <w:p/>
-    <w:p/>
     <w:p>
       <w:pPr>
         <w:jc w:val="both"/>
       </w:pPr>
       <w:r>
-        <w:t>The gender estimation shows a similar trend as ethnicity as the accuracy increases with increasing epochs. Notably, however, the gender estimation accuracy is above or close to 90% in contrast with the same for the ethnicity, which was less than or equal to 80% for both training and validation sets.</w:t>
-      </w:r>
-    </w:p>
-    <w:p>
-      <w:pPr>
-        <w:jc w:val="both"/>
-      </w:pPr>
-      <w:r>
         <w:t>The prediction of age is done by a regression method involving continuous variable</w:t>
       </w:r>
       <w:r>
-        <w:t>s. A Mean Absolute Error (MAE) should be a suitable metrics to exhibit the accuracy of the age measurement with a less MAE to reveal a better accuracy. This is shown in Fig 10</w:t>
+        <w:t>s. A Mean Absolute Error (MAE) should be a suitable metrics to exhibit the accuracy of the age measurement with a less MAE to reveal a better accuracy. This is shown in Fig 1</w:t>
+      </w:r>
+      <w:r>
+        <w:t>0</w:t>
       </w:r>
       <w:r>
         <w:t>a</w:t>
       </w:r>
       <w:r>
-        <w:t xml:space="preserve"> which clearly describes that our MAE for both training and validation datasets reaches to 0.1 for number of epochs more than 30. </w:t>
-      </w:r>
-      <w:r>
-        <w:t>A similar trend is observed for model 2 (Fig 10b).</w:t>
+        <w:t xml:space="preserve"> which clearly describes that our MAE for both training and validation datasets reaches to 0.1 for number of epochs more than 30</w:t>
+      </w:r>
+      <w:r>
+        <w:t xml:space="preserve"> for the Model 1</w:t>
+      </w:r>
+      <w:r>
+        <w:t xml:space="preserve">. </w:t>
+      </w:r>
+      <w:r>
+        <w:t xml:space="preserve">A similar trend is observed for </w:t>
+      </w:r>
+      <w:r>
+        <w:t>M</w:t>
+      </w:r>
+      <w:r>
+        <w:t>odel 2 (Fig 1</w:t>
+      </w:r>
+      <w:r>
+        <w:t>0</w:t>
+      </w:r>
+      <w:r>
+        <w:t>b).</w:t>
       </w:r>
     </w:p>
     <w:p>
@@ -3822,36 +3146,14 @@
           <w:i w:val="0"/>
           <w:iCs w:val="0"/>
         </w:rPr>
-        <w:fldChar w:fldCharType="begin"/>
-      </w:r>
-      <w:r>
-        <w:rPr>
-          <w:i w:val="0"/>
-          <w:iCs w:val="0"/>
-        </w:rPr>
-        <w:instrText xml:space="preserve"> SEQ Figure \* ARABIC </w:instrText>
-      </w:r>
-      <w:r>
-        <w:rPr>
-          <w:i w:val="0"/>
-          <w:iCs w:val="0"/>
-        </w:rPr>
-        <w:fldChar w:fldCharType="separate"/>
-      </w:r>
-      <w:r>
-        <w:rPr>
-          <w:i w:val="0"/>
-          <w:iCs w:val="0"/>
-          <w:noProof/>
-        </w:rPr>
-        <w:t>13</w:t>
-      </w:r>
-      <w:r>
-        <w:rPr>
-          <w:i w:val="0"/>
-          <w:iCs w:val="0"/>
-        </w:rPr>
-        <w:fldChar w:fldCharType="end"/>
+        <w:t>1</w:t>
+      </w:r>
+      <w:r>
+        <w:rPr>
+          <w:i w:val="0"/>
+          <w:iCs w:val="0"/>
+        </w:rPr>
+        <w:t>0</w:t>
       </w:r>
       <w:r>
         <w:rPr>
@@ -3951,36 +3253,14 @@
           <w:i w:val="0"/>
           <w:iCs w:val="0"/>
         </w:rPr>
-        <w:fldChar w:fldCharType="begin"/>
-      </w:r>
-      <w:r>
-        <w:rPr>
-          <w:i w:val="0"/>
-          <w:iCs w:val="0"/>
-        </w:rPr>
-        <w:instrText xml:space="preserve"> SEQ Figure \* ARABIC </w:instrText>
-      </w:r>
-      <w:r>
-        <w:rPr>
-          <w:i w:val="0"/>
-          <w:iCs w:val="0"/>
-        </w:rPr>
-        <w:fldChar w:fldCharType="separate"/>
-      </w:r>
-      <w:r>
-        <w:rPr>
-          <w:i w:val="0"/>
-          <w:iCs w:val="0"/>
-          <w:noProof/>
-        </w:rPr>
-        <w:t>14</w:t>
-      </w:r>
-      <w:r>
-        <w:rPr>
-          <w:i w:val="0"/>
-          <w:iCs w:val="0"/>
-        </w:rPr>
-        <w:fldChar w:fldCharType="end"/>
+        <w:t>1</w:t>
+      </w:r>
+      <w:r>
+        <w:rPr>
+          <w:i w:val="0"/>
+          <w:iCs w:val="0"/>
+        </w:rPr>
+        <w:t>0</w:t>
       </w:r>
       <w:r>
         <w:rPr>
@@ -4011,10 +3291,19 @@
         <w:t xml:space="preserve">The data analysis also reveals an overall loss of about 10% or 1.0 at higher epochs number </w:t>
       </w:r>
       <w:r>
-        <w:t xml:space="preserve">for model 1 </w:t>
-      </w:r>
-      <w:r>
-        <w:t>(Fig 11</w:t>
+        <w:t xml:space="preserve">for </w:t>
+      </w:r>
+      <w:r>
+        <w:t>M</w:t>
+      </w:r>
+      <w:r>
+        <w:t xml:space="preserve">odel 1 </w:t>
+      </w:r>
+      <w:r>
+        <w:t>(Fig 1</w:t>
+      </w:r>
+      <w:r>
+        <w:t>1</w:t>
       </w:r>
       <w:r>
         <w:t>a</w:t>
@@ -4025,7 +3314,23 @@
       <w:r>
         <w:t xml:space="preserve"> </w:t>
       </w:r>
-    </w:p>
+      <w:r>
+        <w:t xml:space="preserve">The losses for </w:t>
+      </w:r>
+      <w:r>
+        <w:t>M</w:t>
+      </w:r>
+      <w:r>
+        <w:t>odel 2 are shown in Fig 1</w:t>
+      </w:r>
+      <w:r>
+        <w:t>1</w:t>
+      </w:r>
+      <w:r>
+        <w:t>b.</w:t>
+      </w:r>
+    </w:p>
+    <w:p/>
     <w:p>
       <w:r>
         <w:rPr>
@@ -4102,36 +3407,14 @@
           <w:i w:val="0"/>
           <w:iCs w:val="0"/>
         </w:rPr>
-        <w:fldChar w:fldCharType="begin"/>
-      </w:r>
-      <w:r>
-        <w:rPr>
-          <w:i w:val="0"/>
-          <w:iCs w:val="0"/>
-        </w:rPr>
-        <w:instrText xml:space="preserve"> SEQ Figure \* ARABIC </w:instrText>
-      </w:r>
-      <w:r>
-        <w:rPr>
-          <w:i w:val="0"/>
-          <w:iCs w:val="0"/>
-        </w:rPr>
-        <w:fldChar w:fldCharType="separate"/>
-      </w:r>
-      <w:r>
-        <w:rPr>
-          <w:i w:val="0"/>
-          <w:iCs w:val="0"/>
-          <w:noProof/>
-        </w:rPr>
-        <w:t>15</w:t>
-      </w:r>
-      <w:r>
-        <w:rPr>
-          <w:i w:val="0"/>
-          <w:iCs w:val="0"/>
-        </w:rPr>
-        <w:fldChar w:fldCharType="end"/>
+        <w:t>1</w:t>
+      </w:r>
+      <w:r>
+        <w:rPr>
+          <w:i w:val="0"/>
+          <w:iCs w:val="0"/>
+        </w:rPr>
+        <w:t>1</w:t>
       </w:r>
       <w:r>
         <w:rPr>
@@ -4156,11 +3439,6 @@
       </w:r>
     </w:p>
     <w:p/>
-    <w:p>
-      <w:r>
-        <w:t>The losses for model 2 are shown in Fig 11b.</w:t>
-      </w:r>
-    </w:p>
     <w:p/>
     <w:p>
       <w:r>
@@ -4238,43 +3516,21 @@
           <w:i w:val="0"/>
           <w:iCs w:val="0"/>
         </w:rPr>
-        <w:fldChar w:fldCharType="begin"/>
-      </w:r>
-      <w:r>
-        <w:rPr>
-          <w:i w:val="0"/>
-          <w:iCs w:val="0"/>
-        </w:rPr>
-        <w:instrText xml:space="preserve"> SEQ Figure \* ARABIC </w:instrText>
-      </w:r>
-      <w:r>
-        <w:rPr>
-          <w:i w:val="0"/>
-          <w:iCs w:val="0"/>
-        </w:rPr>
-        <w:fldChar w:fldCharType="separate"/>
-      </w:r>
-      <w:r>
-        <w:rPr>
-          <w:i w:val="0"/>
-          <w:iCs w:val="0"/>
-          <w:noProof/>
-        </w:rPr>
-        <w:t>16</w:t>
-      </w:r>
-      <w:r>
-        <w:rPr>
-          <w:i w:val="0"/>
-          <w:iCs w:val="0"/>
-        </w:rPr>
-        <w:fldChar w:fldCharType="end"/>
-      </w:r>
-      <w:r>
-        <w:rPr>
-          <w:i w:val="0"/>
-          <w:iCs w:val="0"/>
-        </w:rPr>
-        <w:t>a</w:t>
+        <w:t>1</w:t>
+      </w:r>
+      <w:r>
+        <w:rPr>
+          <w:i w:val="0"/>
+          <w:iCs w:val="0"/>
+        </w:rPr>
+        <w:t>1</w:t>
+      </w:r>
+      <w:r>
+        <w:rPr>
+          <w:i w:val="0"/>
+          <w:iCs w:val="0"/>
+        </w:rPr>
+        <w:t>b</w:t>
       </w:r>
       <w:r>
         <w:rPr>
@@ -4294,24 +3550,32 @@
     <w:p/>
     <w:p>
       <w:r>
-        <w:t>We have evaluated our model based on the test dataset. Below is the metrics for our ethnicity prediction.</w:t>
-      </w:r>
-    </w:p>
-    <w:p>
-      <w:pPr>
-        <w:pStyle w:val="Caption"/>
-      </w:pPr>
-      <w:r>
-        <w:t xml:space="preserve">Figure </w:t>
-      </w:r>
-      <w:fldSimple w:instr=" SEQ Figure \* ARABIC ">
-        <w:r>
-          <w:rPr>
-            <w:noProof/>
-          </w:rPr>
-          <w:t>17</w:t>
-        </w:r>
-      </w:fldSimple>
+        <w:t>We have evaluated our model</w:t>
+      </w:r>
+      <w:r>
+        <w:t>s</w:t>
+      </w:r>
+      <w:r>
+        <w:t xml:space="preserve"> based on the test dataset. Below </w:t>
+      </w:r>
+      <w:r>
+        <w:t>(Fig 1</w:t>
+      </w:r>
+      <w:r>
+        <w:t>2</w:t>
+      </w:r>
+      <w:r>
+        <w:t xml:space="preserve">) </w:t>
+      </w:r>
+      <w:r>
+        <w:t>is the metrics for our ethnicity prediction</w:t>
+      </w:r>
+      <w:r>
+        <w:t xml:space="preserve"> for the Model 1</w:t>
+      </w:r>
+      <w:r>
+        <w:t>.</w:t>
+      </w:r>
     </w:p>
     <w:p/>
     <w:p>
@@ -4370,73 +3634,51 @@
           <w:i w:val="0"/>
           <w:iCs w:val="0"/>
         </w:rPr>
+        <w:t xml:space="preserve">Figure </w:t>
+      </w:r>
+      <w:r>
+        <w:rPr>
+          <w:i w:val="0"/>
+          <w:iCs w:val="0"/>
+        </w:rPr>
+        <w:t>1</w:t>
+      </w:r>
+      <w:r>
+        <w:rPr>
+          <w:i w:val="0"/>
+          <w:iCs w:val="0"/>
+        </w:rPr>
+        <w:t>2</w:t>
+      </w:r>
+      <w:r>
+        <w:rPr>
+          <w:i w:val="0"/>
+          <w:iCs w:val="0"/>
+        </w:rPr>
+        <w:t>: Metrics for</w:t>
+      </w:r>
+      <w:r>
+        <w:rPr>
+          <w:i w:val="0"/>
+          <w:iCs w:val="0"/>
+        </w:rPr>
+        <w:t xml:space="preserve"> </w:t>
+      </w:r>
+      <w:r>
+        <w:rPr>
+          <w:i w:val="0"/>
+          <w:iCs w:val="0"/>
+        </w:rPr>
+        <w:t>the model evaluation for ethnicity branch.</w:t>
+      </w:r>
+    </w:p>
+    <w:p>
+      <w:pPr>
+        <w:jc w:val="both"/>
+      </w:pPr>
+      <w:r>
         <w:lastRenderedPageBreak/>
-        <w:t xml:space="preserve">Figure </w:t>
-      </w:r>
-      <w:r>
-        <w:rPr>
-          <w:i w:val="0"/>
-          <w:iCs w:val="0"/>
-        </w:rPr>
-        <w:fldChar w:fldCharType="begin"/>
-      </w:r>
-      <w:r>
-        <w:rPr>
-          <w:i w:val="0"/>
-          <w:iCs w:val="0"/>
-        </w:rPr>
-        <w:instrText xml:space="preserve"> SEQ Figure \* ARABIC </w:instrText>
-      </w:r>
-      <w:r>
-        <w:rPr>
-          <w:i w:val="0"/>
-          <w:iCs w:val="0"/>
-        </w:rPr>
-        <w:fldChar w:fldCharType="separate"/>
-      </w:r>
-      <w:r>
-        <w:rPr>
-          <w:i w:val="0"/>
-          <w:iCs w:val="0"/>
-          <w:noProof/>
-        </w:rPr>
-        <w:t>18</w:t>
-      </w:r>
-      <w:r>
-        <w:rPr>
-          <w:i w:val="0"/>
-          <w:iCs w:val="0"/>
-        </w:rPr>
-        <w:fldChar w:fldCharType="end"/>
-      </w:r>
-      <w:r>
-        <w:rPr>
-          <w:i w:val="0"/>
-          <w:iCs w:val="0"/>
-        </w:rPr>
-        <w:t>: Metrics for</w:t>
-      </w:r>
-      <w:r>
-        <w:rPr>
-          <w:i w:val="0"/>
-          <w:iCs w:val="0"/>
-        </w:rPr>
-        <w:t xml:space="preserve"> </w:t>
-      </w:r>
-      <w:r>
-        <w:rPr>
-          <w:i w:val="0"/>
-          <w:iCs w:val="0"/>
-        </w:rPr>
-        <w:t>the model evaluation for ethnicity branch.</w:t>
-      </w:r>
-    </w:p>
-    <w:p>
-      <w:pPr>
-        <w:jc w:val="both"/>
-      </w:pPr>
-      <w:r>
-        <w:t>Note that our model is not performing so well for the “others” ethnicity.  That may be due to several factors, namely, the noises in the image and limitation of the statistics as shown in the Fig 5. The gender classification is, however, found to be very accurate as shown in the Fig 13.</w:t>
+        <w:t>Note that our model is not performing well for the “others” ethnicity.  That may be due to several factors, namely, the noises in the image and limitation of the statistics as shown in the Fig 5. The gender classification is, however, found to be very accurate as shown in the Fig 13.</w:t>
       </w:r>
     </w:p>
     <w:p/>
@@ -4504,36 +3746,7 @@
           <w:i w:val="0"/>
           <w:iCs w:val="0"/>
         </w:rPr>
-        <w:fldChar w:fldCharType="begin"/>
-      </w:r>
-      <w:r>
-        <w:rPr>
-          <w:i w:val="0"/>
-          <w:iCs w:val="0"/>
-        </w:rPr>
-        <w:instrText xml:space="preserve"> SEQ Figure \* ARABIC </w:instrText>
-      </w:r>
-      <w:r>
-        <w:rPr>
-          <w:i w:val="0"/>
-          <w:iCs w:val="0"/>
-        </w:rPr>
-        <w:fldChar w:fldCharType="separate"/>
-      </w:r>
-      <w:r>
-        <w:rPr>
-          <w:i w:val="0"/>
-          <w:iCs w:val="0"/>
-          <w:noProof/>
-        </w:rPr>
-        <w:t>19</w:t>
-      </w:r>
-      <w:r>
-        <w:rPr>
-          <w:i w:val="0"/>
-          <w:iCs w:val="0"/>
-        </w:rPr>
-        <w:fldChar w:fldCharType="end"/>
+        <w:t>13</w:t>
       </w:r>
       <w:r>
         <w:rPr>
@@ -4550,29 +3763,11 @@
       <w:r>
         <w:t xml:space="preserve">Age, being a continuous variable, </w:t>
       </w:r>
-      <w:proofErr w:type="spellStart"/>
-      <w:r>
-        <w:t>can not</w:t>
-      </w:r>
-      <w:proofErr w:type="spellEnd"/>
-      <w:r>
-        <w:t xml:space="preserve"> be described within the “</w:t>
-      </w:r>
-      <w:proofErr w:type="spellStart"/>
-      <w:r>
-        <w:t>classification_report</w:t>
-      </w:r>
-      <w:proofErr w:type="spellEnd"/>
-      <w:r>
-        <w:t xml:space="preserve">”. We opted to measure mean squared error (MSE), R2 score, explained variance score, </w:t>
-      </w:r>
-      <w:proofErr w:type="spellStart"/>
-      <w:r>
-        <w:t>max_error</w:t>
-      </w:r>
-      <w:proofErr w:type="spellEnd"/>
-      <w:r>
-        <w:t>, and mean absolute error (MAE) to measure the accuracy for Age prediction</w:t>
+      <w:r>
+        <w:t>cannot</w:t>
+      </w:r>
+      <w:r>
+        <w:t xml:space="preserve"> be described within the “classification_report”. We opted to measure mean squared error (MSE), R2 score, explained variance score, max_error, and mean absolute error (MAE) to measure the accuracy for Age prediction</w:t>
       </w:r>
       <w:r>
         <w:t xml:space="preserve"> as shown in Fig 14.</w:t>
@@ -4635,43 +3830,14 @@
           <w:i w:val="0"/>
           <w:iCs w:val="0"/>
         </w:rPr>
-        <w:t xml:space="preserve">Figure </w:t>
-      </w:r>
-      <w:r>
-        <w:rPr>
-          <w:i w:val="0"/>
-          <w:iCs w:val="0"/>
-        </w:rPr>
-        <w:fldChar w:fldCharType="begin"/>
-      </w:r>
-      <w:r>
-        <w:rPr>
-          <w:i w:val="0"/>
-          <w:iCs w:val="0"/>
-        </w:rPr>
-        <w:instrText xml:space="preserve"> SEQ Figure \* ARABIC </w:instrText>
-      </w:r>
-      <w:r>
-        <w:rPr>
-          <w:i w:val="0"/>
-          <w:iCs w:val="0"/>
-        </w:rPr>
-        <w:fldChar w:fldCharType="separate"/>
-      </w:r>
-      <w:r>
-        <w:rPr>
-          <w:i w:val="0"/>
-          <w:iCs w:val="0"/>
-          <w:noProof/>
-        </w:rPr>
-        <w:t>20</w:t>
-      </w:r>
-      <w:r>
-        <w:rPr>
-          <w:i w:val="0"/>
-          <w:iCs w:val="0"/>
-        </w:rPr>
-        <w:fldChar w:fldCharType="end"/>
+        <w:t>Figure</w:t>
+      </w:r>
+      <w:r>
+        <w:rPr>
+          <w:i w:val="0"/>
+          <w:iCs w:val="0"/>
+        </w:rPr>
+        <w:t>14</w:t>
       </w:r>
       <w:r>
         <w:rPr>
@@ -4682,6 +3848,9 @@
       </w:r>
     </w:p>
     <w:p>
+      <w:pPr>
+        <w:jc w:val="both"/>
+      </w:pPr>
       <w:r>
         <w:t xml:space="preserve">Finally, we ran our model to some random image samples within our dataset to test if our model can predict the age, gender, and ethnicity accurately. </w:t>
       </w:r>
@@ -4690,6 +3859,9 @@
       </w:r>
       <w:r>
         <w:t xml:space="preserve"> </w:t>
+      </w:r>
+      <w:r>
+        <w:t>The predictions from Model 1 and 2 are shown in Fig 15a and Fig 15b respectively.</w:t>
       </w:r>
     </w:p>
     <w:p/>
@@ -4757,36 +3929,7 @@
           <w:i w:val="0"/>
           <w:iCs w:val="0"/>
         </w:rPr>
-        <w:fldChar w:fldCharType="begin"/>
-      </w:r>
-      <w:r>
-        <w:rPr>
-          <w:i w:val="0"/>
-          <w:iCs w:val="0"/>
-        </w:rPr>
-        <w:instrText xml:space="preserve"> SEQ Figure \* ARABIC </w:instrText>
-      </w:r>
-      <w:r>
-        <w:rPr>
-          <w:i w:val="0"/>
-          <w:iCs w:val="0"/>
-        </w:rPr>
-        <w:fldChar w:fldCharType="separate"/>
-      </w:r>
-      <w:r>
-        <w:rPr>
-          <w:i w:val="0"/>
-          <w:iCs w:val="0"/>
-          <w:noProof/>
-        </w:rPr>
-        <w:t>21</w:t>
-      </w:r>
-      <w:r>
-        <w:rPr>
-          <w:i w:val="0"/>
-          <w:iCs w:val="0"/>
-        </w:rPr>
-        <w:fldChar w:fldCharType="end"/>
+        <w:t>15</w:t>
       </w:r>
       <w:r>
         <w:rPr>
@@ -4922,36 +4065,7 @@
           <w:i w:val="0"/>
           <w:iCs w:val="0"/>
         </w:rPr>
-        <w:fldChar w:fldCharType="begin"/>
-      </w:r>
-      <w:r>
-        <w:rPr>
-          <w:i w:val="0"/>
-          <w:iCs w:val="0"/>
-        </w:rPr>
-        <w:instrText xml:space="preserve"> SEQ Figure \* ARABIC </w:instrText>
-      </w:r>
-      <w:r>
-        <w:rPr>
-          <w:i w:val="0"/>
-          <w:iCs w:val="0"/>
-        </w:rPr>
-        <w:fldChar w:fldCharType="separate"/>
-      </w:r>
-      <w:r>
-        <w:rPr>
-          <w:i w:val="0"/>
-          <w:iCs w:val="0"/>
-          <w:noProof/>
-        </w:rPr>
-        <w:t>22</w:t>
-      </w:r>
-      <w:r>
-        <w:rPr>
-          <w:i w:val="0"/>
-          <w:iCs w:val="0"/>
-        </w:rPr>
-        <w:fldChar w:fldCharType="end"/>
+        <w:t>15</w:t>
       </w:r>
       <w:r>
         <w:rPr>
@@ -4980,12 +4094,6 @@
           <w:iCs w:val="0"/>
         </w:rPr>
         <w:t>on random image samples.</w:t>
-      </w:r>
-    </w:p>
-    <w:p/>
-    <w:p>
-      <w:r>
-        <w:t xml:space="preserve">Fig 15 shows predicted and actual values of the features for the images. </w:t>
       </w:r>
     </w:p>
     <w:p/>
@@ -5035,150 +4143,75 @@
         </m:oMath>
       </m:oMathPara>
     </w:p>
+    <w:p>
+      <w:pPr>
+        <w:jc w:val="both"/>
+      </w:pPr>
+    </w:p>
+    <w:p>
+      <w:pPr>
+        <w:jc w:val="both"/>
+      </w:pPr>
+      <w:r>
+        <w:t xml:space="preserve">To explore the age prediction uncertainties in different age groups, we have </w:t>
+      </w:r>
+      <w:r>
+        <w:t>performed</w:t>
+      </w:r>
+      <w:r>
+        <w:t xml:space="preserve"> our analysis </w:t>
+      </w:r>
+      <w:r>
+        <w:t>for</w:t>
+      </w:r>
+      <w:r>
+        <w:t xml:space="preserve"> the following age ranges:</w:t>
+      </w:r>
+    </w:p>
+    <w:p>
+      <w:pPr>
+        <w:jc w:val="both"/>
+      </w:pPr>
+      <w:r>
+        <w:t xml:space="preserve">All age groups, </w:t>
+      </w:r>
+      <w:r>
+        <w:t xml:space="preserve">0 – 10 years, 10 – 20 years, 20-30 years, 30 – 40 years, 40 – </w:t>
+      </w:r>
+      <w:r>
+        <w:t>6</w:t>
+      </w:r>
+      <w:r>
+        <w:t xml:space="preserve">0 years, </w:t>
+      </w:r>
+      <w:r>
+        <w:t>6</w:t>
+      </w:r>
+      <w:r>
+        <w:t xml:space="preserve">0 – </w:t>
+      </w:r>
+      <w:r>
+        <w:t>8</w:t>
+      </w:r>
+      <w:r>
+        <w:t xml:space="preserve">0 years and more than 0 years. The respective fitted distributions are shown in Fig </w:t>
+      </w:r>
+      <w:r>
+        <w:t>1</w:t>
+      </w:r>
+      <w:r>
+        <w:t>6a</w:t>
+      </w:r>
+      <w:r>
+        <w:t>.</w:t>
+      </w:r>
+    </w:p>
     <w:p/>
-    <w:p/>
-    <w:p>
-      <w:pPr>
-        <w:pStyle w:val="Caption"/>
-        <w:jc w:val="center"/>
-        <w:rPr>
-          <w:i w:val="0"/>
-          <w:iCs w:val="0"/>
-        </w:rPr>
-      </w:pPr>
-      <w:r>
-        <w:rPr>
-          <w:i w:val="0"/>
-          <w:iCs w:val="0"/>
-        </w:rPr>
-        <w:t xml:space="preserve">Figure </w:t>
-      </w:r>
-      <w:r>
-        <w:rPr>
-          <w:i w:val="0"/>
-          <w:iCs w:val="0"/>
-        </w:rPr>
-        <w:t>16</w:t>
-      </w:r>
-      <w:r>
-        <w:rPr>
-          <w:i w:val="0"/>
-          <w:iCs w:val="0"/>
-        </w:rPr>
-        <w:t xml:space="preserve">: Distribution of </w:t>
-      </w:r>
-      <w:r>
-        <w:rPr>
-          <w:rFonts w:ascii="Symbol" w:hAnsi="Symbol"/>
-          <w:i w:val="0"/>
-          <w:iCs w:val="0"/>
-        </w:rPr>
-        <w:t>D</w:t>
-      </w:r>
-      <w:r>
-        <w:rPr>
-          <w:i w:val="0"/>
-          <w:iCs w:val="0"/>
-        </w:rPr>
-        <w:t>age = Actual - Predicted for all images</w:t>
-      </w:r>
-    </w:p>
-    <w:p>
-      <w:pPr>
-        <w:jc w:val="both"/>
-      </w:pPr>
-      <w:r>
-        <w:t xml:space="preserve">Fig 16 shows the distribution of </w:t>
-      </w:r>
-      <w:r>
-        <w:rPr>
-          <w:rFonts w:ascii="Symbol" w:hAnsi="Symbol"/>
-        </w:rPr>
-        <w:t>D</w:t>
-      </w:r>
-      <w:r>
-        <w:t xml:space="preserve">age for all images. The distribution has been fitted with a Gaussian Function that gives us a mean of 3.11 years and a </w:t>
-      </w:r>
-      <w:r>
-        <w:rPr>
-          <w:rFonts w:ascii="Symbol" w:hAnsi="Symbol"/>
-        </w:rPr>
-        <w:t>s</w:t>
-      </w:r>
-      <w:r>
-        <w:t xml:space="preserve"> = 10.30 years.</w:t>
-      </w:r>
-      <w:r>
-        <w:t xml:space="preserve"> The value of the fitting parameter </w:t>
-      </w:r>
-      <w:r>
-        <w:rPr>
-          <w:rFonts w:ascii="Symbol" w:hAnsi="Symbol"/>
-        </w:rPr>
-        <w:t>s</w:t>
-      </w:r>
-      <w:r>
-        <w:rPr>
-          <w:rFonts w:ascii="Symbol" w:hAnsi="Symbol"/>
-        </w:rPr>
-        <w:t xml:space="preserve"> </w:t>
-      </w:r>
-      <w:r>
-        <w:t>justifies the precision that we set to determine the accuracy of our age prediction.</w:t>
-      </w:r>
-    </w:p>
-    <w:p>
-      <w:pPr>
-        <w:jc w:val="both"/>
-      </w:pPr>
-    </w:p>
-    <w:p>
-      <w:pPr>
-        <w:jc w:val="both"/>
-      </w:pPr>
-      <w:r>
-        <w:t>To explore the age prediction uncertainties in different age groups, we have extended our analysis to the following age ranges:</w:t>
-      </w:r>
-    </w:p>
-    <w:p>
-      <w:pPr>
-        <w:jc w:val="both"/>
-      </w:pPr>
-      <w:r>
-        <w:t xml:space="preserve">0 – 10 years, 10 – 20 years, 20-30 years, 30 – 40 years, 40 – </w:t>
-      </w:r>
-      <w:r>
-        <w:t>6</w:t>
-      </w:r>
-      <w:r>
-        <w:t xml:space="preserve">0 years, </w:t>
-      </w:r>
-      <w:r>
-        <w:t>6</w:t>
-      </w:r>
-      <w:r>
-        <w:t xml:space="preserve">0 – </w:t>
-      </w:r>
-      <w:r>
-        <w:t>8</w:t>
-      </w:r>
-      <w:r>
-        <w:t xml:space="preserve">0 years and more than 0 years. The respective fitted distributions are shown in Fig </w:t>
-      </w:r>
-      <w:r>
-        <w:t>17</w:t>
-      </w:r>
-      <w:r>
-        <w:t>.</w:t>
-      </w:r>
-    </w:p>
-    <w:p/>
     <w:p>
       <w:r>
         <w:rPr>
           <w:noProof/>
         </w:rPr>
-        <w:lastRenderedPageBreak/>
         <w:drawing>
           <wp:inline distT="0" distB="0" distL="0" distR="0" wp14:anchorId="3AC950EE" wp14:editId="437E626F">
             <wp:extent cx="3200400" cy="4054475"/>
@@ -5250,7 +4283,14 @@
           <w:i w:val="0"/>
           <w:iCs w:val="0"/>
         </w:rPr>
-        <w:t>17</w:t>
+        <w:t>1</w:t>
+      </w:r>
+      <w:r>
+        <w:rPr>
+          <w:i w:val="0"/>
+          <w:iCs w:val="0"/>
+        </w:rPr>
+        <w:t>6</w:t>
       </w:r>
       <w:r>
         <w:rPr>
@@ -5303,12 +4343,18 @@
         <w:t xml:space="preserve"> (Model 1)</w:t>
       </w:r>
     </w:p>
+    <w:p>
+      <w:r>
+        <w:t xml:space="preserve">Fig 16b shows the actual vs predicted ages from the Model 2. </w:t>
+      </w:r>
+    </w:p>
     <w:p/>
     <w:p>
       <w:r>
         <w:rPr>
           <w:noProof/>
         </w:rPr>
+        <w:lastRenderedPageBreak/>
         <w:drawing>
           <wp:inline distT="0" distB="0" distL="0" distR="0" wp14:anchorId="6276DB16" wp14:editId="2B1A1868">
             <wp:extent cx="3200400" cy="2139315"/>
@@ -5380,7 +4426,21 @@
           <w:i w:val="0"/>
           <w:iCs w:val="0"/>
         </w:rPr>
-        <w:t>17b</w:t>
+        <w:t>1</w:t>
+      </w:r>
+      <w:r>
+        <w:rPr>
+          <w:i w:val="0"/>
+          <w:iCs w:val="0"/>
+        </w:rPr>
+        <w:t>6</w:t>
+      </w:r>
+      <w:r>
+        <w:rPr>
+          <w:i w:val="0"/>
+          <w:iCs w:val="0"/>
+        </w:rPr>
+        <w:t>b</w:t>
       </w:r>
       <w:r>
         <w:rPr>
@@ -5412,7 +4472,36 @@
         <w:t>s</w:t>
       </w:r>
       <w:r>
-        <w:t xml:space="preserve"> of the Gaussian Fitting parameters of the above distributions are exhibited in Fig 24 – 25.</w:t>
+        <w:t xml:space="preserve"> of the Gaussian Fitting parameters of the </w:t>
+      </w:r>
+      <m:oMath>
+        <m:r>
+          <w:rPr>
+            <w:rFonts w:ascii="Cambria Math" w:hAnsi="Cambria Math"/>
+          </w:rPr>
+          <m:t xml:space="preserve">∆age  </m:t>
+        </m:r>
+      </m:oMath>
+      <w:r>
+        <w:t>distributions</w:t>
+      </w:r>
+      <w:r>
+        <w:t xml:space="preserve"> from Model 1</w:t>
+      </w:r>
+      <w:r>
+        <w:t xml:space="preserve"> are exhibited in Fig </w:t>
+      </w:r>
+      <w:r>
+        <w:t>17</w:t>
+      </w:r>
+      <w:r>
+        <w:t xml:space="preserve"> – </w:t>
+      </w:r>
+      <w:r>
+        <w:t>18</w:t>
+      </w:r>
+      <w:r>
+        <w:t>.</w:t>
       </w:r>
     </w:p>
     <w:p/>
@@ -5495,7 +4584,14 @@
           <w:i w:val="0"/>
           <w:iCs w:val="0"/>
         </w:rPr>
-        <w:t>18</w:t>
+        <w:t>1</w:t>
+      </w:r>
+      <w:r>
+        <w:rPr>
+          <w:i w:val="0"/>
+          <w:iCs w:val="0"/>
+        </w:rPr>
+        <w:t>7</w:t>
       </w:r>
       <w:r>
         <w:rPr>
@@ -5595,7 +4691,14 @@
           <w:i w:val="0"/>
           <w:iCs w:val="0"/>
         </w:rPr>
-        <w:t>19</w:t>
+        <w:t>1</w:t>
+      </w:r>
+      <w:r>
+        <w:rPr>
+          <w:i w:val="0"/>
+          <w:iCs w:val="0"/>
+        </w:rPr>
+        <w:t>8</w:t>
       </w:r>
       <w:r>
         <w:rPr>
@@ -5628,7 +4731,10 @@
         <w:t xml:space="preserve">Fig </w:t>
       </w:r>
       <w:r>
-        <w:t>18</w:t>
+        <w:t>1</w:t>
+      </w:r>
+      <w:r>
+        <w:t>7</w:t>
       </w:r>
       <w:r>
         <w:t xml:space="preserve"> indicates that the age tends to be underestimated from 0 – </w:t>
@@ -5649,7 +4755,13 @@
         <w:t>tends to decrease with increasing age up to 20 – 30 years age range, then it increases gradually</w:t>
       </w:r>
       <w:r>
-        <w:t xml:space="preserve"> (Fig 19)</w:t>
+        <w:t xml:space="preserve"> (Fig 1</w:t>
+      </w:r>
+      <w:r>
+        <w:t>8</w:t>
+      </w:r>
+      <w:r>
+        <w:t>)</w:t>
       </w:r>
       <w:r>
         <w:t xml:space="preserve">. We can correlate this variation of </w:t>
@@ -5670,7 +4782,10 @@
         <w:t>s</w:t>
       </w:r>
       <w:r>
-        <w:t xml:space="preserve"> with age range is apparently a statistical artifact of the data. The data has the best statistics in an age range of 20 – 30 years, which shows the lowest value of </w:t>
+        <w:t xml:space="preserve"> with </w:t>
+      </w:r>
+      <w:r>
+        <w:t xml:space="preserve">age range is apparently a statistical artifact of the data. The data has the best statistics in an age range of 20 – 30 years, which shows the lowest value of </w:t>
       </w:r>
       <w:r>
         <w:rPr>
@@ -5688,46 +4803,31 @@
         <w:jc w:val="both"/>
       </w:pPr>
       <w:r>
-        <w:t>In the second part of our data analysis, we have applied OpenCV architecture to our images with a “</w:t>
+        <w:t>In the second part of our data analysis</w:t>
+      </w:r>
+      <w:r>
+        <w:t xml:space="preserve"> where we extracted the expression from the images</w:t>
+      </w:r>
+      <w:r>
+        <w:t>, we have applied OpenCV architecture to our images with a “</w:t>
       </w:r>
       <w:r>
         <w:t>Smiley</w:t>
       </w:r>
       <w:r>
-        <w:t xml:space="preserve">” </w:t>
-      </w:r>
-      <w:proofErr w:type="spellStart"/>
-      <w:r>
-        <w:t>Haar</w:t>
-      </w:r>
-      <w:proofErr w:type="spellEnd"/>
-      <w:r>
-        <w:t xml:space="preserve"> Cascade configuration. </w:t>
+        <w:t xml:space="preserve">” Haar Cascade configuration. </w:t>
       </w:r>
       <w:r>
         <w:t xml:space="preserve">That enables us to predict only the happy moods identified by the smiley faces in our dataset. </w:t>
       </w:r>
-      <w:proofErr w:type="spellStart"/>
-      <w:r>
-        <w:t>Haar</w:t>
-      </w:r>
-      <w:proofErr w:type="spellEnd"/>
-      <w:r>
-        <w:t xml:space="preserve"> Cascade is a pattern recognition </w:t>
+      <w:r>
+        <w:t xml:space="preserve">Haar Cascade is a pattern recognition </w:t>
       </w:r>
       <w:r>
         <w:t>algorithm</w:t>
       </w:r>
       <w:r>
-        <w:t xml:space="preserve"> used in Machine Learning that can be applied to recognize artifacts in the images. The OpenCV is an open source computer vision library that provides a set of predefined </w:t>
-      </w:r>
-      <w:proofErr w:type="spellStart"/>
-      <w:r>
-        <w:t>Haar</w:t>
-      </w:r>
-      <w:proofErr w:type="spellEnd"/>
-      <w:r>
-        <w:t xml:space="preserve"> Cascades with specific implementation APIs </w:t>
+        <w:t xml:space="preserve"> used in Machine Learning that can be applied to recognize artifacts in the images. The OpenCV is an open source computer vision library that provides a set of predefined Haar Cascades with specific implementation APIs </w:t>
       </w:r>
       <w:sdt>
         <w:sdtPr>
@@ -5757,7 +4857,13 @@
         </w:sdtContent>
       </w:sdt>
       <w:r>
-        <w:t>. We utilized OpenCV2 as shown in Fig 16.</w:t>
+        <w:t>. We utilized OpenCV2 as shown in Fig 1</w:t>
+      </w:r>
+      <w:r>
+        <w:t>9</w:t>
+      </w:r>
+      <w:r>
+        <w:t>.</w:t>
       </w:r>
     </w:p>
     <w:p/>
@@ -5766,7 +4872,6 @@
         <w:rPr>
           <w:noProof/>
         </w:rPr>
-        <w:lastRenderedPageBreak/>
         <w:drawing>
           <wp:inline distT="0" distB="0" distL="0" distR="0" wp14:anchorId="624E2ECA" wp14:editId="29306211">
             <wp:extent cx="3200400" cy="939800"/>
@@ -5818,43 +4923,14 @@
           <w:i w:val="0"/>
           <w:iCs w:val="0"/>
         </w:rPr>
-        <w:t xml:space="preserve">Figure </w:t>
-      </w:r>
-      <w:r>
-        <w:rPr>
-          <w:i w:val="0"/>
-          <w:iCs w:val="0"/>
-        </w:rPr>
-        <w:fldChar w:fldCharType="begin"/>
-      </w:r>
-      <w:r>
-        <w:rPr>
-          <w:i w:val="0"/>
-          <w:iCs w:val="0"/>
-        </w:rPr>
-        <w:instrText xml:space="preserve"> SEQ Figure \* ARABIC </w:instrText>
-      </w:r>
-      <w:r>
-        <w:rPr>
-          <w:i w:val="0"/>
-          <w:iCs w:val="0"/>
-        </w:rPr>
-        <w:fldChar w:fldCharType="separate"/>
-      </w:r>
-      <w:r>
-        <w:rPr>
-          <w:i w:val="0"/>
-          <w:iCs w:val="0"/>
-          <w:noProof/>
-        </w:rPr>
-        <w:t>23</w:t>
-      </w:r>
-      <w:r>
-        <w:rPr>
-          <w:i w:val="0"/>
-          <w:iCs w:val="0"/>
-        </w:rPr>
-        <w:fldChar w:fldCharType="end"/>
+        <w:t>Figure</w:t>
+      </w:r>
+      <w:r>
+        <w:rPr>
+          <w:i w:val="0"/>
+          <w:iCs w:val="0"/>
+        </w:rPr>
+        <w:t>19</w:t>
       </w:r>
       <w:r>
         <w:rPr>
@@ -5885,7 +4961,13 @@
         <w:t>are</w:t>
       </w:r>
       <w:r>
-        <w:t xml:space="preserve"> shown in Fig 17.</w:t>
+        <w:t xml:space="preserve"> shown in Fig 1</w:t>
+      </w:r>
+      <w:r>
+        <w:t>9</w:t>
+      </w:r>
+      <w:r>
+        <w:t>.</w:t>
       </w:r>
     </w:p>
     <w:p/>
@@ -5945,43 +5027,14 @@
           <w:i w:val="0"/>
           <w:iCs w:val="0"/>
         </w:rPr>
-        <w:t xml:space="preserve">Figure </w:t>
-      </w:r>
-      <w:r>
-        <w:rPr>
-          <w:i w:val="0"/>
-          <w:iCs w:val="0"/>
-        </w:rPr>
-        <w:fldChar w:fldCharType="begin"/>
-      </w:r>
-      <w:r>
-        <w:rPr>
-          <w:i w:val="0"/>
-          <w:iCs w:val="0"/>
-        </w:rPr>
-        <w:instrText xml:space="preserve"> SEQ Figure \* ARABIC </w:instrText>
-      </w:r>
-      <w:r>
-        <w:rPr>
-          <w:i w:val="0"/>
-          <w:iCs w:val="0"/>
-        </w:rPr>
-        <w:fldChar w:fldCharType="separate"/>
-      </w:r>
-      <w:r>
-        <w:rPr>
-          <w:i w:val="0"/>
-          <w:iCs w:val="0"/>
-          <w:noProof/>
-        </w:rPr>
-        <w:t>24</w:t>
-      </w:r>
-      <w:r>
-        <w:rPr>
-          <w:i w:val="0"/>
-          <w:iCs w:val="0"/>
-        </w:rPr>
-        <w:fldChar w:fldCharType="end"/>
+        <w:t>Figure</w:t>
+      </w:r>
+      <w:r>
+        <w:rPr>
+          <w:i w:val="0"/>
+          <w:iCs w:val="0"/>
+        </w:rPr>
+        <w:t>19</w:t>
       </w:r>
       <w:r>
         <w:rPr>
@@ -6034,21 +5087,37 @@
         <w:t xml:space="preserve"> models</w:t>
       </w:r>
       <w:r>
-        <w:t xml:space="preserve"> to identify age, gender, and ethnicity of facial images using a simplified dataset originally retrieved from </w:t>
-      </w:r>
-      <w:proofErr w:type="spellStart"/>
-      <w:r>
-        <w:t>UTKFaces</w:t>
-      </w:r>
-      <w:proofErr w:type="spellEnd"/>
-      <w:r>
-        <w:t xml:space="preserve">. </w:t>
-      </w:r>
-      <w:r>
-        <w:t xml:space="preserve">We observed model 1 performed better than model 2.  </w:t>
-      </w:r>
-      <w:r>
-        <w:t xml:space="preserve">Our multi-output model </w:t>
+        <w:t xml:space="preserve"> to identify age, gender, and ethnicity of facial images using a simplified dataset originally retrieved from UTKFaces. </w:t>
+      </w:r>
+      <w:r>
+        <w:t xml:space="preserve">We observed </w:t>
+      </w:r>
+      <w:r>
+        <w:t>that the M</w:t>
+      </w:r>
+      <w:r>
+        <w:t>odel 1 perform</w:t>
+      </w:r>
+      <w:r>
+        <w:t>s</w:t>
+      </w:r>
+      <w:r>
+        <w:t xml:space="preserve"> better than </w:t>
+      </w:r>
+      <w:r>
+        <w:t>the M</w:t>
+      </w:r>
+      <w:r>
+        <w:t xml:space="preserve">odel 2.  </w:t>
+      </w:r>
+      <w:r>
+        <w:t xml:space="preserve">Our multi-output </w:t>
+      </w:r>
+      <w:r>
+        <w:t>M</w:t>
+      </w:r>
+      <w:r>
+        <w:t xml:space="preserve">odel </w:t>
       </w:r>
       <w:r>
         <w:t xml:space="preserve">1 </w:t>
@@ -6120,7 +5189,11 @@
         <w:t>several</w:t>
       </w:r>
       <w:r>
-        <w:t xml:space="preserve"> broad bins and convert that to a classification problem rather than a regression problem. </w:t>
+        <w:t xml:space="preserve"> broad bins and </w:t>
+      </w:r>
+      <w:r>
+        <w:lastRenderedPageBreak/>
+        <w:t xml:space="preserve">convert that to a classification problem rather than a regression problem. </w:t>
       </w:r>
     </w:p>
     <w:p>
@@ -6135,23 +5208,7 @@
         <w:t xml:space="preserve">. </w:t>
       </w:r>
       <w:r>
-        <w:t xml:space="preserve">The mood recognition challenge can be extended to a process where we will train a model with mood-annotated dataset (not the </w:t>
-      </w:r>
-      <w:proofErr w:type="spellStart"/>
-      <w:r>
-        <w:t>UTKFace</w:t>
-      </w:r>
-      <w:proofErr w:type="spellEnd"/>
-      <w:r>
-        <w:t xml:space="preserve"> dataset which does not include any mood annotation) and apply that model to the </w:t>
-      </w:r>
-      <w:proofErr w:type="spellStart"/>
-      <w:r>
-        <w:t>UTKFace</w:t>
-      </w:r>
-      <w:proofErr w:type="spellEnd"/>
-      <w:r>
-        <w:t xml:space="preserve"> dataset.</w:t>
+        <w:t>The mood recognition challenge can be extended to a process where we will train a model with mood-annotated dataset (not the UTKFace dataset which does not include any mood annotation) and apply that model to the UTKFace dataset.</w:t>
       </w:r>
     </w:p>
     <w:sdt>
@@ -6258,13 +5315,7 @@
                       <w:rPr>
                         <w:noProof/>
                       </w:rPr>
-                      <w:t xml:space="preserve">R. Yamashita, M. Nishio, R. K. G. Do and K. Togoshi, "Convolutional neural networks: an overview and </w:t>
-                    </w:r>
-                    <w:r>
-                      <w:rPr>
-                        <w:noProof/>
-                      </w:rPr>
-                      <w:t xml:space="preserve">application in radiology," </w:t>
+                      <w:t xml:space="preserve">R. Yamashita, M. Nishio, R. K. G. Do and K. Togoshi, "Convolutional neural networks: an overview and application in radiology," </w:t>
                     </w:r>
                     <w:r>
                       <w:rPr>

</xml_diff>

<commit_message>
wording of the paper
</commit_message>
<xml_diff>
--- a/Project-Report-Gr2-V0.docx
+++ b/Project-Report-Gr2-V0.docx
@@ -477,10 +477,22 @@
         <w:t xml:space="preserve">The </w:t>
       </w:r>
       <w:r>
-        <w:t>structure of a CNN architecture is divided into multiple learning stages</w:t>
-      </w:r>
-      <w:r>
-        <w:t xml:space="preserve"> composed of the convolutional layers, non-linear processing units, and subsampling </w:t>
+        <w:t xml:space="preserve">structure of a CNN architecture </w:t>
+      </w:r>
+      <w:r>
+        <w:t>includes</w:t>
+      </w:r>
+      <w:r>
+        <w:t xml:space="preserve"> multiple learning stages</w:t>
+      </w:r>
+      <w:r>
+        <w:t xml:space="preserve"> </w:t>
+      </w:r>
+      <w:r>
+        <w:t>involving</w:t>
+      </w:r>
+      <w:r>
+        <w:t xml:space="preserve"> convolutional layers, non-linear processing units, and subsampling </w:t>
       </w:r>
       <w:r>
         <w:t xml:space="preserve">layers </w:t>
@@ -534,10 +546,22 @@
         <w:t xml:space="preserve"> that includes a concise </w:t>
       </w:r>
       <w:r>
-        <w:t xml:space="preserve">discussion on the basic CNN components. A typical CNN </w:t>
-      </w:r>
-      <w:r>
-        <w:t xml:space="preserve">architecture is made up of alternate layers of convolution and pooling followed by one or </w:t>
+        <w:t xml:space="preserve">discussion on the basic CNN components. </w:t>
+      </w:r>
+      <w:r>
+        <w:t>Typically a</w:t>
+      </w:r>
+      <w:r>
+        <w:t xml:space="preserve"> CNN </w:t>
+      </w:r>
+      <w:r>
+        <w:t xml:space="preserve">architecture </w:t>
+      </w:r>
+      <w:r>
+        <w:t>contains</w:t>
+      </w:r>
+      <w:r>
+        <w:t xml:space="preserve"> alternate layers of convolution and pooling followed by one or </w:t>
       </w:r>
       <w:r>
         <w:t xml:space="preserve">more fully connected layers at the end. The CNN performance can be optimized by introducing </w:t>
@@ -549,10 +573,19 @@
         <w:t xml:space="preserve">. </w:t>
       </w:r>
       <w:r>
-        <w:t xml:space="preserve">The pattern learning activities are </w:t>
-      </w:r>
-      <w:r>
-        <w:t>aided by</w:t>
+        <w:t xml:space="preserve">The pattern </w:t>
+      </w:r>
+      <w:r>
+        <w:t>recognition processes are</w:t>
+      </w:r>
+      <w:r>
+        <w:t xml:space="preserve"> </w:t>
+      </w:r>
+      <w:r>
+        <w:t>enacted</w:t>
+      </w:r>
+      <w:r>
+        <w:t xml:space="preserve"> by</w:t>
       </w:r>
       <w:r>
         <w:t xml:space="preserve"> </w:t>
@@ -2789,22 +2822,7 @@
         <w:t xml:space="preserve">. </w:t>
       </w:r>
       <w:r>
-        <w:t>We</w:t>
-      </w:r>
-      <w:r>
-        <w:t xml:space="preserve"> </w:t>
-      </w:r>
-      <w:r>
-        <w:t>find</w:t>
-      </w:r>
-      <w:r>
-        <w:t xml:space="preserve"> a similar trend as ethnicity as the accuracy increases with increasing epochs. Notably, however, the gender estimation accuracy is above or close to 90% in contrast with the same for the ethnicity, which was less than or equal to 80% for both training and validation sets</w:t>
-      </w:r>
-      <w:r>
-        <w:t xml:space="preserve"> for the Model 1</w:t>
-      </w:r>
-      <w:r>
-        <w:t>.</w:t>
+        <w:t>We find a similar trend as ethnicity as the accuracy increases with increasing epochs. Notably, however, the gender estimation accuracy is above or close to 90% in contrast with the same for the ethnicity, which was less than or equal to 80% for both training and validation sets for the Model 1.</w:t>
       </w:r>
     </w:p>
     <w:p>
@@ -3315,13 +3333,7 @@
         <w:t xml:space="preserve"> </w:t>
       </w:r>
       <w:r>
-        <w:t xml:space="preserve">The losses for </w:t>
-      </w:r>
-      <w:r>
-        <w:t>M</w:t>
-      </w:r>
-      <w:r>
-        <w:t>odel 2 are shown in Fig 1</w:t>
+        <w:t>The losses for Model 2 are shown in Fig 1</w:t>
       </w:r>
       <w:r>
         <w:t>1</w:t>

</xml_diff>